<commit_message>
now we are saving the action distributions of both agents to results
</commit_message>
<xml_diff>
--- a/docs/Project Progress.docx
+++ b/docs/Project Progress.docx
@@ -7,11 +7,13 @@
         <w:pStyle w:val="1"/>
         <w:bidi w:val="0"/>
       </w:pPr>
-      <w:bookmarkStart w:id="0" w:name="_Toc47827041"/>
+      <w:bookmarkStart w:id="0" w:name="_Hlk47907454"/>
+      <w:bookmarkStart w:id="1" w:name="_Toc47911187"/>
+      <w:bookmarkEnd w:id="0"/>
       <w:r>
         <w:t>Project Progress</w:t>
       </w:r>
-      <w:bookmarkEnd w:id="0"/>
+      <w:bookmarkEnd w:id="1"/>
     </w:p>
     <w:sdt>
       <w:sdtPr>
@@ -59,7 +61,6 @@
             <w:tabs>
               <w:tab w:val="right" w:leader="dot" w:pos="8296"/>
             </w:tabs>
-            <w:bidi w:val="0"/>
             <w:rPr>
               <w:rFonts w:eastAsiaTheme="minorEastAsia"/>
               <w:noProof/>
@@ -75,7 +76,7 @@
           <w:r>
             <w:fldChar w:fldCharType="separate"/>
           </w:r>
-          <w:hyperlink w:anchor="_Toc47827041" w:history="1">
+          <w:hyperlink w:anchor="_Toc47911187" w:history="1">
             <w:r>
               <w:rPr>
                 <w:rStyle w:val="Hyperlink"/>
@@ -127,7 +128,7 @@
                 <w:noProof/>
                 <w:webHidden/>
               </w:rPr>
-              <w:instrText>Toc47827041 \h</w:instrText>
+              <w:instrText>Toc47911187 \h</w:instrText>
             </w:r>
             <w:r>
               <w:rPr>
@@ -176,14 +177,13 @@
             <w:tabs>
               <w:tab w:val="right" w:leader="dot" w:pos="8296"/>
             </w:tabs>
-            <w:bidi w:val="0"/>
             <w:rPr>
               <w:rFonts w:eastAsiaTheme="minorEastAsia"/>
               <w:noProof/>
               <w:rtl/>
             </w:rPr>
           </w:pPr>
-          <w:hyperlink w:anchor="_Toc47827042" w:history="1">
+          <w:hyperlink w:anchor="_Toc47911188" w:history="1">
             <w:r>
               <w:rPr>
                 <w:rStyle w:val="Hyperlink"/>
@@ -235,7 +235,7 @@
                 <w:noProof/>
                 <w:webHidden/>
               </w:rPr>
-              <w:instrText>Toc47827042 \h</w:instrText>
+              <w:instrText>Toc47911188 \h</w:instrText>
             </w:r>
             <w:r>
               <w:rPr>
@@ -284,14 +284,13 @@
             <w:tabs>
               <w:tab w:val="right" w:leader="dot" w:pos="8296"/>
             </w:tabs>
-            <w:bidi w:val="0"/>
             <w:rPr>
               <w:rFonts w:eastAsiaTheme="minorEastAsia"/>
               <w:noProof/>
               <w:rtl/>
             </w:rPr>
           </w:pPr>
-          <w:hyperlink w:anchor="_Toc47827043" w:history="1">
+          <w:hyperlink w:anchor="_Toc47911189" w:history="1">
             <w:r>
               <w:rPr>
                 <w:rStyle w:val="Hyperlink"/>
@@ -343,7 +342,7 @@
                 <w:noProof/>
                 <w:webHidden/>
               </w:rPr>
-              <w:instrText>Toc47827043 \h</w:instrText>
+              <w:instrText>Toc47911189 \h</w:instrText>
             </w:r>
             <w:r>
               <w:rPr>
@@ -392,20 +391,19 @@
             <w:tabs>
               <w:tab w:val="right" w:leader="dot" w:pos="8296"/>
             </w:tabs>
-            <w:bidi w:val="0"/>
             <w:rPr>
               <w:rFonts w:eastAsiaTheme="minorEastAsia"/>
               <w:noProof/>
               <w:rtl/>
             </w:rPr>
           </w:pPr>
-          <w:hyperlink w:anchor="_Toc47827044" w:history="1">
+          <w:hyperlink w:anchor="_Toc47911190" w:history="1">
             <w:r>
               <w:rPr>
                 <w:rStyle w:val="Hyperlink"/>
                 <w:noProof/>
               </w:rPr>
-              <w:t>Sanity test</w:t>
+              <w:t>Performance test</w:t>
             </w:r>
             <w:r>
               <w:rPr>
@@ -451,7 +449,7 @@
                 <w:noProof/>
                 <w:webHidden/>
               </w:rPr>
-              <w:instrText>Toc47827044 \h</w:instrText>
+              <w:instrText>Toc47911190 \h</w:instrText>
             </w:r>
             <w:r>
               <w:rPr>
@@ -546,7 +544,7 @@
       <w:r>
         <w:fldChar w:fldCharType="separate"/>
       </w:r>
-      <w:hyperlink w:anchor="_Toc47826834" w:history="1">
+      <w:hyperlink w:anchor="_Toc47911138" w:history="1">
         <w:r>
           <w:rPr>
             <w:rStyle w:val="Hyperlink"/>
@@ -564,11 +562,26 @@
         </w:r>
         <w:r>
           <w:rPr>
+            <w:rStyle w:val="Hyperlink"/>
+            <w:noProof/>
+            <w:rtl/>
+          </w:rPr>
+          <w:fldChar w:fldCharType="begin"/>
+        </w:r>
+        <w:r>
+          <w:rPr>
             <w:noProof/>
             <w:webHidden/>
             <w:rtl/>
           </w:rPr>
-          <w:fldChar w:fldCharType="begin"/>
+          <w:instrText xml:space="preserve"> </w:instrText>
+        </w:r>
+        <w:r>
+          <w:rPr>
+            <w:noProof/>
+            <w:webHidden/>
+          </w:rPr>
+          <w:instrText>PAGEREF</w:instrText>
         </w:r>
         <w:r>
           <w:rPr>
@@ -576,14 +589,14 @@
             <w:webHidden/>
             <w:rtl/>
           </w:rPr>
-          <w:instrText xml:space="preserve"> </w:instrText>
+          <w:instrText xml:space="preserve"> _</w:instrText>
         </w:r>
         <w:r>
           <w:rPr>
             <w:noProof/>
             <w:webHidden/>
           </w:rPr>
-          <w:instrText>PAGEREF</w:instrText>
+          <w:instrText>Toc47911138 \h</w:instrText>
         </w:r>
         <w:r>
           <w:rPr>
@@ -591,14 +604,22 @@
             <w:webHidden/>
             <w:rtl/>
           </w:rPr>
-          <w:instrText xml:space="preserve"> _</w:instrText>
-        </w:r>
-        <w:r>
-          <w:rPr>
-            <w:noProof/>
-            <w:webHidden/>
-          </w:rPr>
-          <w:instrText>Toc47826834 \h</w:instrText>
+          <w:instrText xml:space="preserve"> </w:instrText>
+        </w:r>
+        <w:r>
+          <w:rPr>
+            <w:rStyle w:val="Hyperlink"/>
+            <w:noProof/>
+            <w:rtl/>
+          </w:rPr>
+        </w:r>
+        <w:r>
+          <w:rPr>
+            <w:rStyle w:val="Hyperlink"/>
+            <w:noProof/>
+            <w:rtl/>
+          </w:rPr>
+          <w:fldChar w:fldCharType="separate"/>
         </w:r>
         <w:r>
           <w:rPr>
@@ -606,35 +627,12 @@
             <w:webHidden/>
             <w:rtl/>
           </w:rPr>
-          <w:instrText xml:space="preserve"> </w:instrText>
-        </w:r>
-        <w:r>
-          <w:rPr>
-            <w:noProof/>
-            <w:webHidden/>
-            <w:rtl/>
-          </w:rPr>
-        </w:r>
-        <w:r>
-          <w:rPr>
-            <w:noProof/>
-            <w:webHidden/>
-            <w:rtl/>
-          </w:rPr>
-          <w:fldChar w:fldCharType="separate"/>
-        </w:r>
-        <w:r>
-          <w:rPr>
-            <w:noProof/>
-            <w:webHidden/>
-            <w:rtl/>
-          </w:rPr>
           <w:t>2</w:t>
         </w:r>
         <w:r>
           <w:rPr>
-            <w:noProof/>
-            <w:webHidden/>
+            <w:rStyle w:val="Hyperlink"/>
+            <w:noProof/>
             <w:rtl/>
           </w:rPr>
           <w:fldChar w:fldCharType="end"/>
@@ -654,20 +652,28 @@
           <w:rtl/>
         </w:rPr>
       </w:pPr>
-      <w:hyperlink w:anchor="_Toc47826835" w:history="1">
+      <w:hyperlink w:anchor="_Toc47911139" w:history="1">
         <w:r>
           <w:rPr>
             <w:rStyle w:val="Hyperlink"/>
             <w:noProof/>
           </w:rPr>
-          <w:t xml:space="preserve">Figure 2 – environment set-up for zombie master sanity check with optional </w:t>
-        </w:r>
-        <w:r>
-          <w:rPr>
-            <w:noProof/>
-            <w:webHidden/>
-          </w:rPr>
-          <w:t>actions</w:t>
+          <w:t>Figure</w:t>
+        </w:r>
+        <w:r>
+          <w:rPr>
+            <w:rStyle w:val="Hyperlink"/>
+            <w:noProof/>
+            <w:rtl/>
+          </w:rPr>
+          <w:t xml:space="preserve"> </w:t>
+        </w:r>
+        <w:r>
+          <w:rPr>
+            <w:rStyle w:val="Hyperlink"/>
+            <w:noProof/>
+          </w:rPr>
+          <w:t>2 – Double Deep Q-Network architecture and flow</w:t>
         </w:r>
         <w:r>
           <w:rPr>
@@ -679,11 +685,26 @@
         </w:r>
         <w:r>
           <w:rPr>
+            <w:rStyle w:val="Hyperlink"/>
+            <w:noProof/>
+            <w:rtl/>
+          </w:rPr>
+          <w:fldChar w:fldCharType="begin"/>
+        </w:r>
+        <w:r>
+          <w:rPr>
             <w:noProof/>
             <w:webHidden/>
             <w:rtl/>
           </w:rPr>
-          <w:fldChar w:fldCharType="begin"/>
+          <w:instrText xml:space="preserve"> </w:instrText>
+        </w:r>
+        <w:r>
+          <w:rPr>
+            <w:noProof/>
+            <w:webHidden/>
+          </w:rPr>
+          <w:instrText>PAGEREF</w:instrText>
         </w:r>
         <w:r>
           <w:rPr>
@@ -691,14 +712,14 @@
             <w:webHidden/>
             <w:rtl/>
           </w:rPr>
-          <w:instrText xml:space="preserve"> </w:instrText>
+          <w:instrText xml:space="preserve"> _</w:instrText>
         </w:r>
         <w:r>
           <w:rPr>
             <w:noProof/>
             <w:webHidden/>
           </w:rPr>
-          <w:instrText>PAGEREF</w:instrText>
+          <w:instrText>Toc47911139 \h</w:instrText>
         </w:r>
         <w:r>
           <w:rPr>
@@ -706,14 +727,22 @@
             <w:webHidden/>
             <w:rtl/>
           </w:rPr>
-          <w:instrText xml:space="preserve"> _</w:instrText>
-        </w:r>
-        <w:r>
-          <w:rPr>
-            <w:noProof/>
-            <w:webHidden/>
-          </w:rPr>
-          <w:instrText>Toc47826835 \h</w:instrText>
+          <w:instrText xml:space="preserve"> </w:instrText>
+        </w:r>
+        <w:r>
+          <w:rPr>
+            <w:rStyle w:val="Hyperlink"/>
+            <w:noProof/>
+            <w:rtl/>
+          </w:rPr>
+        </w:r>
+        <w:r>
+          <w:rPr>
+            <w:rStyle w:val="Hyperlink"/>
+            <w:noProof/>
+            <w:rtl/>
+          </w:rPr>
+          <w:fldChar w:fldCharType="separate"/>
         </w:r>
         <w:r>
           <w:rPr>
@@ -721,35 +750,12 @@
             <w:webHidden/>
             <w:rtl/>
           </w:rPr>
-          <w:instrText xml:space="preserve"> </w:instrText>
-        </w:r>
-        <w:r>
-          <w:rPr>
-            <w:noProof/>
-            <w:webHidden/>
-            <w:rtl/>
-          </w:rPr>
-        </w:r>
-        <w:r>
-          <w:rPr>
-            <w:noProof/>
-            <w:webHidden/>
-            <w:rtl/>
-          </w:rPr>
-          <w:fldChar w:fldCharType="separate"/>
-        </w:r>
-        <w:r>
-          <w:rPr>
-            <w:noProof/>
-            <w:webHidden/>
-            <w:rtl/>
-          </w:rPr>
-          <w:t>3</w:t>
-        </w:r>
-        <w:r>
-          <w:rPr>
-            <w:noProof/>
-            <w:webHidden/>
+          <w:t>2</w:t>
+        </w:r>
+        <w:r>
+          <w:rPr>
+            <w:rStyle w:val="Hyperlink"/>
+            <w:noProof/>
             <w:rtl/>
           </w:rPr>
           <w:fldChar w:fldCharType="end"/>
@@ -769,13 +775,13 @@
           <w:rtl/>
         </w:rPr>
       </w:pPr>
-      <w:hyperlink w:anchor="_Toc47826836" w:history="1">
+      <w:hyperlink w:anchor="_Toc47911140" w:history="1">
         <w:r>
           <w:rPr>
             <w:rStyle w:val="Hyperlink"/>
             <w:noProof/>
           </w:rPr>
-          <w:t>Figure 3 – actions distribution along different ranges of episodes</w:t>
+          <w:t>Figure 3 - Epsilon greedy, starts with 1, ends with 0.05 and decay of 0.00001</w:t>
         </w:r>
         <w:r>
           <w:rPr>
@@ -787,11 +793,26 @@
         </w:r>
         <w:r>
           <w:rPr>
+            <w:rStyle w:val="Hyperlink"/>
+            <w:noProof/>
+            <w:rtl/>
+          </w:rPr>
+          <w:fldChar w:fldCharType="begin"/>
+        </w:r>
+        <w:r>
+          <w:rPr>
             <w:noProof/>
             <w:webHidden/>
             <w:rtl/>
           </w:rPr>
-          <w:fldChar w:fldCharType="begin"/>
+          <w:instrText xml:space="preserve"> </w:instrText>
+        </w:r>
+        <w:r>
+          <w:rPr>
+            <w:noProof/>
+            <w:webHidden/>
+          </w:rPr>
+          <w:instrText>PAGEREF</w:instrText>
         </w:r>
         <w:r>
           <w:rPr>
@@ -799,14 +820,14 @@
             <w:webHidden/>
             <w:rtl/>
           </w:rPr>
-          <w:instrText xml:space="preserve"> </w:instrText>
+          <w:instrText xml:space="preserve"> _</w:instrText>
         </w:r>
         <w:r>
           <w:rPr>
             <w:noProof/>
             <w:webHidden/>
           </w:rPr>
-          <w:instrText>PAGEREF</w:instrText>
+          <w:instrText>Toc47911140 \h</w:instrText>
         </w:r>
         <w:r>
           <w:rPr>
@@ -814,14 +835,22 @@
             <w:webHidden/>
             <w:rtl/>
           </w:rPr>
-          <w:instrText xml:space="preserve"> _</w:instrText>
-        </w:r>
-        <w:r>
-          <w:rPr>
-            <w:noProof/>
-            <w:webHidden/>
-          </w:rPr>
-          <w:instrText>Toc47826836 \h</w:instrText>
+          <w:instrText xml:space="preserve"> </w:instrText>
+        </w:r>
+        <w:r>
+          <w:rPr>
+            <w:rStyle w:val="Hyperlink"/>
+            <w:noProof/>
+            <w:rtl/>
+          </w:rPr>
+        </w:r>
+        <w:r>
+          <w:rPr>
+            <w:rStyle w:val="Hyperlink"/>
+            <w:noProof/>
+            <w:rtl/>
+          </w:rPr>
+          <w:fldChar w:fldCharType="separate"/>
         </w:r>
         <w:r>
           <w:rPr>
@@ -829,35 +858,12 @@
             <w:webHidden/>
             <w:rtl/>
           </w:rPr>
-          <w:instrText xml:space="preserve"> </w:instrText>
-        </w:r>
-        <w:r>
-          <w:rPr>
-            <w:noProof/>
-            <w:webHidden/>
-            <w:rtl/>
-          </w:rPr>
-        </w:r>
-        <w:r>
-          <w:rPr>
-            <w:noProof/>
-            <w:webHidden/>
-            <w:rtl/>
-          </w:rPr>
-          <w:fldChar w:fldCharType="separate"/>
-        </w:r>
-        <w:r>
-          <w:rPr>
-            <w:noProof/>
-            <w:webHidden/>
-            <w:rtl/>
-          </w:rPr>
-          <w:t>4</w:t>
-        </w:r>
-        <w:r>
-          <w:rPr>
-            <w:noProof/>
-            <w:webHidden/>
+          <w:t>3</w:t>
+        </w:r>
+        <w:r>
+          <w:rPr>
+            <w:rStyle w:val="Hyperlink"/>
+            <w:noProof/>
             <w:rtl/>
           </w:rPr>
           <w:fldChar w:fldCharType="end"/>
@@ -877,27 +883,13 @@
           <w:rtl/>
         </w:rPr>
       </w:pPr>
-      <w:hyperlink w:anchor="_Toc47826837" w:history="1">
+      <w:hyperlink w:anchor="_Toc47911141" w:history="1">
         <w:r>
           <w:rPr>
             <w:rStyle w:val="Hyperlink"/>
             <w:noProof/>
           </w:rPr>
-          <w:t xml:space="preserve">Figure 4 – Total zombies survived </w:t>
-        </w:r>
-        <w:r>
-          <w:rPr>
-            <w:rStyle w:val="Hyperlink"/>
-            <w:noProof/>
-          </w:rPr>
-          <w:t>vs.</w:t>
-        </w:r>
-        <w:r>
-          <w:rPr>
-            <w:rStyle w:val="Hyperlink"/>
-            <w:noProof/>
-          </w:rPr>
-          <w:t xml:space="preserve"> episodes (blue) with its moving average (orange)</w:t>
+          <w:t>Figure 4 – environment set-up for zombie master performance check with optional actions</w:t>
         </w:r>
         <w:r>
           <w:rPr>
@@ -909,11 +901,26 @@
         </w:r>
         <w:r>
           <w:rPr>
+            <w:rStyle w:val="Hyperlink"/>
+            <w:noProof/>
+            <w:rtl/>
+          </w:rPr>
+          <w:fldChar w:fldCharType="begin"/>
+        </w:r>
+        <w:r>
+          <w:rPr>
             <w:noProof/>
             <w:webHidden/>
             <w:rtl/>
           </w:rPr>
-          <w:fldChar w:fldCharType="begin"/>
+          <w:instrText xml:space="preserve"> </w:instrText>
+        </w:r>
+        <w:r>
+          <w:rPr>
+            <w:noProof/>
+            <w:webHidden/>
+          </w:rPr>
+          <w:instrText>PAGEREF</w:instrText>
         </w:r>
         <w:r>
           <w:rPr>
@@ -921,14 +928,14 @@
             <w:webHidden/>
             <w:rtl/>
           </w:rPr>
-          <w:instrText xml:space="preserve"> </w:instrText>
+          <w:instrText xml:space="preserve"> _</w:instrText>
         </w:r>
         <w:r>
           <w:rPr>
             <w:noProof/>
             <w:webHidden/>
           </w:rPr>
-          <w:instrText>PAGEREF</w:instrText>
+          <w:instrText>Toc47911141 \h</w:instrText>
         </w:r>
         <w:r>
           <w:rPr>
@@ -936,14 +943,22 @@
             <w:webHidden/>
             <w:rtl/>
           </w:rPr>
-          <w:instrText xml:space="preserve"> _</w:instrText>
-        </w:r>
-        <w:r>
-          <w:rPr>
-            <w:noProof/>
-            <w:webHidden/>
-          </w:rPr>
-          <w:instrText>Toc47826837 \h</w:instrText>
+          <w:instrText xml:space="preserve"> </w:instrText>
+        </w:r>
+        <w:r>
+          <w:rPr>
+            <w:rStyle w:val="Hyperlink"/>
+            <w:noProof/>
+            <w:rtl/>
+          </w:rPr>
+        </w:r>
+        <w:r>
+          <w:rPr>
+            <w:rStyle w:val="Hyperlink"/>
+            <w:noProof/>
+            <w:rtl/>
+          </w:rPr>
+          <w:fldChar w:fldCharType="separate"/>
         </w:r>
         <w:r>
           <w:rPr>
@@ -951,35 +966,12 @@
             <w:webHidden/>
             <w:rtl/>
           </w:rPr>
-          <w:instrText xml:space="preserve"> </w:instrText>
-        </w:r>
-        <w:r>
-          <w:rPr>
-            <w:noProof/>
-            <w:webHidden/>
-            <w:rtl/>
-          </w:rPr>
-        </w:r>
-        <w:r>
-          <w:rPr>
-            <w:noProof/>
-            <w:webHidden/>
-            <w:rtl/>
-          </w:rPr>
-          <w:fldChar w:fldCharType="separate"/>
-        </w:r>
-        <w:r>
-          <w:rPr>
-            <w:noProof/>
-            <w:webHidden/>
-            <w:rtl/>
-          </w:rPr>
           <w:t>4</w:t>
         </w:r>
         <w:r>
           <w:rPr>
-            <w:noProof/>
-            <w:webHidden/>
+            <w:rStyle w:val="Hyperlink"/>
+            <w:noProof/>
             <w:rtl/>
           </w:rPr>
           <w:fldChar w:fldCharType="end"/>
@@ -988,53 +980,608 @@
     </w:p>
     <w:p>
       <w:pPr>
+        <w:pStyle w:val="a7"/>
+        <w:tabs>
+          <w:tab w:val="right" w:leader="dot" w:pos="8296"/>
+        </w:tabs>
         <w:bidi w:val="0"/>
-      </w:pPr>
-      <w:r>
-        <w:fldChar w:fldCharType="end"/>
-      </w:r>
+        <w:rPr>
+          <w:rFonts w:eastAsiaTheme="minorEastAsia"/>
+          <w:noProof/>
+          <w:rtl/>
+        </w:rPr>
+      </w:pPr>
+      <w:hyperlink w:anchor="_Toc47911142" w:history="1">
+        <w:r>
+          <w:rPr>
+            <w:rStyle w:val="Hyperlink"/>
+            <w:noProof/>
+          </w:rPr>
+          <w:t>Figure 5 – Zombie master actions distribution along different ranges of episodes</w:t>
+        </w:r>
+        <w:r>
+          <w:rPr>
+            <w:noProof/>
+            <w:webHidden/>
+            <w:rtl/>
+          </w:rPr>
+          <w:tab/>
+        </w:r>
+        <w:r>
+          <w:rPr>
+            <w:rStyle w:val="Hyperlink"/>
+            <w:noProof/>
+            <w:rtl/>
+          </w:rPr>
+          <w:fldChar w:fldCharType="begin"/>
+        </w:r>
+        <w:r>
+          <w:rPr>
+            <w:noProof/>
+            <w:webHidden/>
+            <w:rtl/>
+          </w:rPr>
+          <w:instrText xml:space="preserve"> </w:instrText>
+        </w:r>
+        <w:r>
+          <w:rPr>
+            <w:noProof/>
+            <w:webHidden/>
+          </w:rPr>
+          <w:instrText>PAGEREF</w:instrText>
+        </w:r>
+        <w:r>
+          <w:rPr>
+            <w:noProof/>
+            <w:webHidden/>
+            <w:rtl/>
+          </w:rPr>
+          <w:instrText xml:space="preserve"> _</w:instrText>
+        </w:r>
+        <w:r>
+          <w:rPr>
+            <w:noProof/>
+            <w:webHidden/>
+          </w:rPr>
+          <w:instrText>Toc47911142 \h</w:instrText>
+        </w:r>
+        <w:r>
+          <w:rPr>
+            <w:noProof/>
+            <w:webHidden/>
+            <w:rtl/>
+          </w:rPr>
+          <w:instrText xml:space="preserve"> </w:instrText>
+        </w:r>
+        <w:r>
+          <w:rPr>
+            <w:rStyle w:val="Hyperlink"/>
+            <w:noProof/>
+            <w:rtl/>
+          </w:rPr>
+        </w:r>
+        <w:r>
+          <w:rPr>
+            <w:rStyle w:val="Hyperlink"/>
+            <w:noProof/>
+            <w:rtl/>
+          </w:rPr>
+          <w:fldChar w:fldCharType="separate"/>
+        </w:r>
+        <w:r>
+          <w:rPr>
+            <w:noProof/>
+            <w:webHidden/>
+            <w:rtl/>
+          </w:rPr>
+          <w:t>5</w:t>
+        </w:r>
+        <w:r>
+          <w:rPr>
+            <w:rStyle w:val="Hyperlink"/>
+            <w:noProof/>
+            <w:rtl/>
+          </w:rPr>
+          <w:fldChar w:fldCharType="end"/>
+        </w:r>
+      </w:hyperlink>
     </w:p>
     <w:p>
       <w:pPr>
+        <w:pStyle w:val="a7"/>
+        <w:tabs>
+          <w:tab w:val="right" w:leader="dot" w:pos="8296"/>
+        </w:tabs>
+        <w:bidi w:val="0"/>
+        <w:rPr>
+          <w:rFonts w:eastAsiaTheme="minorEastAsia"/>
+          <w:noProof/>
+          <w:rtl/>
+        </w:rPr>
+      </w:pPr>
+      <w:hyperlink w:anchor="_Toc47911143" w:history="1">
+        <w:r>
+          <w:rPr>
+            <w:rStyle w:val="Hyperlink"/>
+            <w:noProof/>
+          </w:rPr>
+          <w:t>Figure 6 – Total zombies survived vs. the episodes (blue) with its moving average (orange)</w:t>
+        </w:r>
+        <w:r>
+          <w:rPr>
+            <w:noProof/>
+            <w:webHidden/>
+            <w:rtl/>
+          </w:rPr>
+          <w:tab/>
+        </w:r>
+        <w:r>
+          <w:rPr>
+            <w:rStyle w:val="Hyperlink"/>
+            <w:noProof/>
+            <w:rtl/>
+          </w:rPr>
+          <w:fldChar w:fldCharType="begin"/>
+        </w:r>
+        <w:r>
+          <w:rPr>
+            <w:noProof/>
+            <w:webHidden/>
+            <w:rtl/>
+          </w:rPr>
+          <w:instrText xml:space="preserve"> </w:instrText>
+        </w:r>
+        <w:r>
+          <w:rPr>
+            <w:noProof/>
+            <w:webHidden/>
+          </w:rPr>
+          <w:instrText>PAGEREF</w:instrText>
+        </w:r>
+        <w:r>
+          <w:rPr>
+            <w:noProof/>
+            <w:webHidden/>
+            <w:rtl/>
+          </w:rPr>
+          <w:instrText xml:space="preserve"> _</w:instrText>
+        </w:r>
+        <w:r>
+          <w:rPr>
+            <w:noProof/>
+            <w:webHidden/>
+          </w:rPr>
+          <w:instrText>Toc47911143 \h</w:instrText>
+        </w:r>
+        <w:r>
+          <w:rPr>
+            <w:noProof/>
+            <w:webHidden/>
+            <w:rtl/>
+          </w:rPr>
+          <w:instrText xml:space="preserve"> </w:instrText>
+        </w:r>
+        <w:r>
+          <w:rPr>
+            <w:rStyle w:val="Hyperlink"/>
+            <w:noProof/>
+            <w:rtl/>
+          </w:rPr>
+        </w:r>
+        <w:r>
+          <w:rPr>
+            <w:rStyle w:val="Hyperlink"/>
+            <w:noProof/>
+            <w:rtl/>
+          </w:rPr>
+          <w:fldChar w:fldCharType="separate"/>
+        </w:r>
+        <w:r>
+          <w:rPr>
+            <w:noProof/>
+            <w:webHidden/>
+            <w:rtl/>
+          </w:rPr>
+          <w:t>5</w:t>
+        </w:r>
+        <w:r>
+          <w:rPr>
+            <w:rStyle w:val="Hyperlink"/>
+            <w:noProof/>
+            <w:rtl/>
+          </w:rPr>
+          <w:fldChar w:fldCharType="end"/>
+        </w:r>
+      </w:hyperlink>
+    </w:p>
+    <w:p>
+      <w:pPr>
+        <w:pStyle w:val="a7"/>
+        <w:tabs>
+          <w:tab w:val="right" w:leader="dot" w:pos="8296"/>
+        </w:tabs>
+        <w:bidi w:val="0"/>
+        <w:rPr>
+          <w:rFonts w:eastAsiaTheme="minorEastAsia"/>
+          <w:noProof/>
+          <w:rtl/>
+        </w:rPr>
+      </w:pPr>
+      <w:hyperlink w:anchor="_Toc47911144" w:history="1">
+        <w:r>
+          <w:rPr>
+            <w:rStyle w:val="Hyperlink"/>
+            <w:noProof/>
+          </w:rPr>
+          <w:t>Figure 7 - environment set-up for light master performance check with optional actions</w:t>
+        </w:r>
+        <w:r>
+          <w:rPr>
+            <w:noProof/>
+            <w:webHidden/>
+            <w:rtl/>
+          </w:rPr>
+          <w:tab/>
+        </w:r>
+        <w:r>
+          <w:rPr>
+            <w:rStyle w:val="Hyperlink"/>
+            <w:noProof/>
+            <w:rtl/>
+          </w:rPr>
+          <w:fldChar w:fldCharType="begin"/>
+        </w:r>
+        <w:r>
+          <w:rPr>
+            <w:noProof/>
+            <w:webHidden/>
+            <w:rtl/>
+          </w:rPr>
+          <w:instrText xml:space="preserve"> </w:instrText>
+        </w:r>
+        <w:r>
+          <w:rPr>
+            <w:noProof/>
+            <w:webHidden/>
+          </w:rPr>
+          <w:instrText>PAGEREF</w:instrText>
+        </w:r>
+        <w:r>
+          <w:rPr>
+            <w:noProof/>
+            <w:webHidden/>
+            <w:rtl/>
+          </w:rPr>
+          <w:instrText xml:space="preserve"> _</w:instrText>
+        </w:r>
+        <w:r>
+          <w:rPr>
+            <w:noProof/>
+            <w:webHidden/>
+          </w:rPr>
+          <w:instrText>Toc47911144 \h</w:instrText>
+        </w:r>
+        <w:r>
+          <w:rPr>
+            <w:noProof/>
+            <w:webHidden/>
+            <w:rtl/>
+          </w:rPr>
+          <w:instrText xml:space="preserve"> </w:instrText>
+        </w:r>
+        <w:r>
+          <w:rPr>
+            <w:rStyle w:val="Hyperlink"/>
+            <w:noProof/>
+            <w:rtl/>
+          </w:rPr>
+        </w:r>
+        <w:r>
+          <w:rPr>
+            <w:rStyle w:val="Hyperlink"/>
+            <w:noProof/>
+            <w:rtl/>
+          </w:rPr>
+          <w:fldChar w:fldCharType="separate"/>
+        </w:r>
+        <w:r>
+          <w:rPr>
+            <w:noProof/>
+            <w:webHidden/>
+            <w:rtl/>
+          </w:rPr>
+          <w:t>6</w:t>
+        </w:r>
+        <w:r>
+          <w:rPr>
+            <w:rStyle w:val="Hyperlink"/>
+            <w:noProof/>
+            <w:rtl/>
+          </w:rPr>
+          <w:fldChar w:fldCharType="end"/>
+        </w:r>
+      </w:hyperlink>
+    </w:p>
+    <w:p>
+      <w:pPr>
+        <w:pStyle w:val="a7"/>
+        <w:tabs>
+          <w:tab w:val="right" w:leader="dot" w:pos="8296"/>
+        </w:tabs>
+        <w:bidi w:val="0"/>
+        <w:rPr>
+          <w:rFonts w:eastAsiaTheme="minorEastAsia"/>
+          <w:noProof/>
+          <w:rtl/>
+        </w:rPr>
+      </w:pPr>
+      <w:hyperlink w:anchor="_Toc47911145" w:history="1">
+        <w:r>
+          <w:rPr>
+            <w:rStyle w:val="Hyperlink"/>
+            <w:noProof/>
+          </w:rPr>
+          <w:t xml:space="preserve">Figure </w:t>
+        </w:r>
+        <w:r>
+          <w:rPr>
+            <w:rStyle w:val="Hyperlink"/>
+            <w:noProof/>
+            <w:rtl/>
+          </w:rPr>
+          <w:t>8</w:t>
+        </w:r>
+        <w:r>
+          <w:rPr>
+            <w:rStyle w:val="Hyperlink"/>
+            <w:noProof/>
+          </w:rPr>
+          <w:t xml:space="preserve"> - Light master actions distribution along different ranges of episodes</w:t>
+        </w:r>
+        <w:r>
+          <w:rPr>
+            <w:noProof/>
+            <w:webHidden/>
+            <w:rtl/>
+          </w:rPr>
+          <w:tab/>
+        </w:r>
+        <w:r>
+          <w:rPr>
+            <w:rStyle w:val="Hyperlink"/>
+            <w:noProof/>
+            <w:rtl/>
+          </w:rPr>
+          <w:fldChar w:fldCharType="begin"/>
+        </w:r>
+        <w:r>
+          <w:rPr>
+            <w:noProof/>
+            <w:webHidden/>
+            <w:rtl/>
+          </w:rPr>
+          <w:instrText xml:space="preserve"> </w:instrText>
+        </w:r>
+        <w:r>
+          <w:rPr>
+            <w:noProof/>
+            <w:webHidden/>
+          </w:rPr>
+          <w:instrText>PAGEREF</w:instrText>
+        </w:r>
+        <w:r>
+          <w:rPr>
+            <w:noProof/>
+            <w:webHidden/>
+            <w:rtl/>
+          </w:rPr>
+          <w:instrText xml:space="preserve"> _</w:instrText>
+        </w:r>
+        <w:r>
+          <w:rPr>
+            <w:noProof/>
+            <w:webHidden/>
+          </w:rPr>
+          <w:instrText>Toc47911145 \h</w:instrText>
+        </w:r>
+        <w:r>
+          <w:rPr>
+            <w:noProof/>
+            <w:webHidden/>
+            <w:rtl/>
+          </w:rPr>
+          <w:instrText xml:space="preserve"> </w:instrText>
+        </w:r>
+        <w:r>
+          <w:rPr>
+            <w:rStyle w:val="Hyperlink"/>
+            <w:noProof/>
+            <w:rtl/>
+          </w:rPr>
+        </w:r>
+        <w:r>
+          <w:rPr>
+            <w:rStyle w:val="Hyperlink"/>
+            <w:noProof/>
+            <w:rtl/>
+          </w:rPr>
+          <w:fldChar w:fldCharType="separate"/>
+        </w:r>
+        <w:r>
+          <w:rPr>
+            <w:noProof/>
+            <w:webHidden/>
+            <w:rtl/>
+          </w:rPr>
+          <w:t>7</w:t>
+        </w:r>
+        <w:r>
+          <w:rPr>
+            <w:rStyle w:val="Hyperlink"/>
+            <w:noProof/>
+            <w:rtl/>
+          </w:rPr>
+          <w:fldChar w:fldCharType="end"/>
+        </w:r>
+      </w:hyperlink>
+    </w:p>
+    <w:p>
+      <w:pPr>
+        <w:pStyle w:val="a7"/>
+        <w:tabs>
+          <w:tab w:val="right" w:leader="dot" w:pos="8296"/>
+        </w:tabs>
+        <w:bidi w:val="0"/>
+        <w:rPr>
+          <w:rFonts w:eastAsiaTheme="minorEastAsia"/>
+          <w:noProof/>
+          <w:rtl/>
+        </w:rPr>
+      </w:pPr>
+      <w:hyperlink w:anchor="_Toc47911146" w:history="1">
+        <w:r>
+          <w:rPr>
+            <w:rStyle w:val="Hyperlink"/>
+            <w:noProof/>
+          </w:rPr>
+          <w:t>Figure 9 - Total zombies survived vs. the episodes (blue) with its moving average (orange)</w:t>
+        </w:r>
+        <w:r>
+          <w:rPr>
+            <w:noProof/>
+            <w:webHidden/>
+            <w:rtl/>
+          </w:rPr>
+          <w:tab/>
+        </w:r>
+        <w:r>
+          <w:rPr>
+            <w:rStyle w:val="Hyperlink"/>
+            <w:noProof/>
+            <w:rtl/>
+          </w:rPr>
+          <w:fldChar w:fldCharType="begin"/>
+        </w:r>
+        <w:r>
+          <w:rPr>
+            <w:noProof/>
+            <w:webHidden/>
+            <w:rtl/>
+          </w:rPr>
+          <w:instrText xml:space="preserve"> </w:instrText>
+        </w:r>
+        <w:r>
+          <w:rPr>
+            <w:noProof/>
+            <w:webHidden/>
+          </w:rPr>
+          <w:instrText>PAGEREF</w:instrText>
+        </w:r>
+        <w:r>
+          <w:rPr>
+            <w:noProof/>
+            <w:webHidden/>
+            <w:rtl/>
+          </w:rPr>
+          <w:instrText xml:space="preserve"> _</w:instrText>
+        </w:r>
+        <w:r>
+          <w:rPr>
+            <w:noProof/>
+            <w:webHidden/>
+          </w:rPr>
+          <w:instrText>Toc47911146 \h</w:instrText>
+        </w:r>
+        <w:r>
+          <w:rPr>
+            <w:noProof/>
+            <w:webHidden/>
+            <w:rtl/>
+          </w:rPr>
+          <w:instrText xml:space="preserve"> </w:instrText>
+        </w:r>
+        <w:r>
+          <w:rPr>
+            <w:rStyle w:val="Hyperlink"/>
+            <w:noProof/>
+            <w:rtl/>
+          </w:rPr>
+        </w:r>
+        <w:r>
+          <w:rPr>
+            <w:rStyle w:val="Hyperlink"/>
+            <w:noProof/>
+            <w:rtl/>
+          </w:rPr>
+          <w:fldChar w:fldCharType="separate"/>
+        </w:r>
+        <w:r>
+          <w:rPr>
+            <w:noProof/>
+            <w:webHidden/>
+            <w:rtl/>
+          </w:rPr>
+          <w:t>7</w:t>
+        </w:r>
+        <w:r>
+          <w:rPr>
+            <w:rStyle w:val="Hyperlink"/>
+            <w:noProof/>
+            <w:rtl/>
+          </w:rPr>
+          <w:fldChar w:fldCharType="end"/>
+        </w:r>
+      </w:hyperlink>
+    </w:p>
+    <w:p>
+      <w:pPr>
+        <w:bidi w:val="0"/>
+      </w:pPr>
+      <w:r>
+        <w:fldChar w:fldCharType="end"/>
+      </w:r>
+    </w:p>
+    <w:p>
+      <w:pPr>
         <w:pStyle w:val="2"/>
         <w:bidi w:val="0"/>
       </w:pPr>
-      <w:bookmarkStart w:id="1" w:name="_Toc47827042"/>
+      <w:bookmarkStart w:id="2" w:name="_Toc47911188"/>
       <w:r>
         <w:t>Building the simulation</w:t>
-      </w:r>
-      <w:bookmarkEnd w:id="1"/>
-    </w:p>
-    <w:p>
-      <w:pPr>
-        <w:pStyle w:val="3"/>
-        <w:bidi w:val="0"/>
-      </w:pPr>
-      <w:bookmarkStart w:id="2" w:name="_Toc47827043"/>
-      <w:r>
-        <w:t>Architecture</w:t>
       </w:r>
       <w:bookmarkEnd w:id="2"/>
     </w:p>
     <w:p>
       <w:pPr>
+        <w:pStyle w:val="3"/>
         <w:bidi w:val="0"/>
       </w:pPr>
-      <w:r>
-        <w:t xml:space="preserve">Building a simulation for Reinforcement learning purposes is mostly a manner of creating an environment and throw there some entities that follow </w:t>
-      </w:r>
-      <w:r>
-        <w:t xml:space="preserve">certain </w:t>
-      </w:r>
-      <w:r>
-        <w:t>rules.</w:t>
-      </w:r>
+      <w:bookmarkStart w:id="3" w:name="_Toc47911189"/>
+      <w:r>
+        <w:t>Architecture</w:t>
+      </w:r>
+      <w:bookmarkEnd w:id="3"/>
     </w:p>
     <w:p>
       <w:pPr>
         <w:bidi w:val="0"/>
       </w:pPr>
       <w:r>
+        <w:t xml:space="preserve">Building a simulation for Reinforcement learning purposes is mostly a manner of creating an environment and throw there some entities that follow </w:t>
+      </w:r>
+      <w:r>
+        <w:t xml:space="preserve">certain </w:t>
+      </w:r>
+      <w:r>
+        <w:t>rules.</w:t>
+      </w:r>
+    </w:p>
+    <w:p>
+      <w:pPr>
+        <w:bidi w:val="0"/>
+      </w:pPr>
+      <w:r>
         <w:t xml:space="preserve">In our case the entities thrown into the </w:t>
       </w:r>
       <w:r>
@@ -1051,7 +1598,13 @@
         <w:t>has</w:t>
       </w:r>
       <w:r>
-        <w:t xml:space="preserve"> the ability to place a zombie at some starting position as he </w:t>
+        <w:t xml:space="preserve"> the ability to place a zombie at some starting position as </w:t>
+      </w:r>
+      <w:r>
+        <w:t>it</w:t>
+      </w:r>
+      <w:r>
+        <w:t xml:space="preserve"> </w:t>
       </w:r>
       <w:r>
         <w:t xml:space="preserve">wishes, and the light master has the ability to place the light somewhere on top the board. </w:t>
@@ -1214,35 +1767,22 @@
         <w:bidi w:val="0"/>
         <w:jc w:val="center"/>
       </w:pPr>
-      <w:bookmarkStart w:id="3" w:name="_Toc47826834"/>
+      <w:bookmarkStart w:id="4" w:name="_Toc47911138"/>
       <w:r>
         <w:t xml:space="preserve">Figure </w:t>
       </w:r>
-      <w:r>
-        <w:fldChar w:fldCharType="begin"/>
-      </w:r>
-      <w:r>
-        <w:instrText xml:space="preserve"> SEQ Figure \* ARABIC </w:instrText>
-      </w:r>
-      <w:r>
-        <w:fldChar w:fldCharType="separate"/>
-      </w:r>
-      <w:r>
-        <w:rPr>
-          <w:noProof/>
-        </w:rPr>
-        <w:t>1</w:t>
-      </w:r>
-      <w:r>
-        <w:rPr>
-          <w:noProof/>
-        </w:rPr>
-        <w:fldChar w:fldCharType="end"/>
-      </w:r>
+      <w:fldSimple w:instr=" SEQ Figure \* ARABIC ">
+        <w:r>
+          <w:rPr>
+            <w:noProof/>
+          </w:rPr>
+          <w:t>1</w:t>
+        </w:r>
+      </w:fldSimple>
       <w:r>
         <w:t xml:space="preserve"> – simulation architecture</w:t>
       </w:r>
-      <w:bookmarkEnd w:id="3"/>
+      <w:bookmarkEnd w:id="4"/>
     </w:p>
     <w:p>
       <w:pPr>
@@ -1326,7 +1866,7 @@
         <w:pStyle w:val="3"/>
         <w:bidi w:val="0"/>
       </w:pPr>
-      <w:bookmarkStart w:id="4" w:name="_Toc47827044"/>
+      <w:bookmarkStart w:id="5" w:name="_Toc47911190"/>
       <w:r>
         <w:t>Performance</w:t>
       </w:r>
@@ -1336,7 +1876,7 @@
       <w:r>
         <w:t>test</w:t>
       </w:r>
-      <w:bookmarkEnd w:id="4"/>
+      <w:bookmarkEnd w:id="5"/>
     </w:p>
     <w:p>
       <w:pPr>
@@ -1351,8 +1891,486 @@
         <w:pStyle w:val="4"/>
         <w:bidi w:val="0"/>
       </w:pPr>
-      <w:bookmarkStart w:id="5" w:name="_Zombie_master_test"/>
-      <w:bookmarkEnd w:id="5"/>
+      <w:r>
+        <w:t>The algorithm</w:t>
+      </w:r>
+    </w:p>
+    <w:p>
+      <w:pPr>
+        <w:bidi w:val="0"/>
+      </w:pPr>
+      <w:r>
+        <w:t>For testing the performance we'll use a model known as DDQN, which stands for Double Deep Q-Network.</w:t>
+      </w:r>
+    </w:p>
+    <w:p>
+      <w:pPr>
+        <w:keepNext/>
+        <w:bidi w:val="0"/>
+      </w:pPr>
+      <w:r>
+        <w:drawing>
+          <wp:inline distT="0" distB="0" distL="0" distR="0" wp14:anchorId="71D07D8C" wp14:editId="41DA2EDB">
+            <wp:extent cx="5274310" cy="1790065"/>
+            <wp:effectExtent l="0" t="0" r="2540" b="635"/>
+            <wp:docPr id="20" name="תמונה 5">
+              <a:extLst xmlns:a="http://schemas.openxmlformats.org/drawingml/2006/main">
+                <a:ext uri="{FF2B5EF4-FFF2-40B4-BE49-F238E27FC236}">
+                  <a16:creationId xmlns:a16="http://schemas.microsoft.com/office/drawing/2014/main" id="{DD57B009-B111-4C2A-8EF2-81805DA0B3F2}"/>
+                </a:ext>
+              </a:extLst>
+            </wp:docPr>
+            <wp:cNvGraphicFramePr>
+              <a:graphicFrameLocks xmlns:a="http://schemas.openxmlformats.org/drawingml/2006/main" noChangeAspect="1"/>
+            </wp:cNvGraphicFramePr>
+            <a:graphic xmlns:a="http://schemas.openxmlformats.org/drawingml/2006/main">
+              <a:graphicData uri="http://schemas.openxmlformats.org/drawingml/2006/picture">
+                <pic:pic xmlns:pic="http://schemas.openxmlformats.org/drawingml/2006/picture">
+                  <pic:nvPicPr>
+                    <pic:cNvPr id="6" name="תמונה 5">
+                      <a:extLst>
+                        <a:ext uri="{FF2B5EF4-FFF2-40B4-BE49-F238E27FC236}">
+                          <a16:creationId xmlns:a16="http://schemas.microsoft.com/office/drawing/2014/main" id="{DD57B009-B111-4C2A-8EF2-81805DA0B3F2}"/>
+                        </a:ext>
+                      </a:extLst>
+                    </pic:cNvPr>
+                    <pic:cNvPicPr>
+                      <a:picLocks noChangeAspect="1"/>
+                    </pic:cNvPicPr>
+                  </pic:nvPicPr>
+                  <pic:blipFill>
+                    <a:blip r:embed="rId7"/>
+                    <a:stretch>
+                      <a:fillRect/>
+                    </a:stretch>
+                  </pic:blipFill>
+                  <pic:spPr>
+                    <a:xfrm>
+                      <a:off x="0" y="0"/>
+                      <a:ext cx="5274310" cy="1790065"/>
+                    </a:xfrm>
+                    <a:prstGeom prst="rect">
+                      <a:avLst/>
+                    </a:prstGeom>
+                  </pic:spPr>
+                </pic:pic>
+              </a:graphicData>
+            </a:graphic>
+          </wp:inline>
+        </w:drawing>
+      </w:r>
+    </w:p>
+    <w:p>
+      <w:pPr>
+        <w:pStyle w:val="a4"/>
+        <w:bidi w:val="0"/>
+        <w:jc w:val="center"/>
+      </w:pPr>
+      <w:bookmarkStart w:id="6" w:name="_Ref47907498"/>
+      <w:bookmarkStart w:id="7" w:name="_Toc47911139"/>
+      <w:r>
+        <w:t>Figure</w:t>
+      </w:r>
+      <w:r>
+        <w:rPr>
+          <w:rtl/>
+        </w:rPr>
+        <w:t xml:space="preserve"> </w:t>
+      </w:r>
+      <w:fldSimple w:instr=" SEQ Figure \* ARABIC ">
+        <w:r>
+          <w:rPr>
+            <w:noProof/>
+          </w:rPr>
+          <w:t>2</w:t>
+        </w:r>
+      </w:fldSimple>
+      <w:bookmarkEnd w:id="6"/>
+      <w:r>
+        <w:t xml:space="preserve"> – Double Deep Q-Network architecture and flow</w:t>
+      </w:r>
+      <w:bookmarkEnd w:id="7"/>
+    </w:p>
+    <w:p>
+      <w:pPr>
+        <w:shd w:val="clear" w:color="auto" w:fill="FFFFFF"/>
+        <w:bidi w:val="0"/>
+        <w:spacing w:after="0" w:line="240" w:lineRule="auto"/>
+        <w:ind w:right="300"/>
+        <w:textAlignment w:val="baseline"/>
+      </w:pPr>
+      <w:bookmarkStart w:id="8" w:name="_Zombie_master_test"/>
+      <w:bookmarkEnd w:id="8"/>
+      <w:r>
+        <w:t>The learning algorithm we used in this project called: 'Double Deep Q Learning'.</w:t>
+      </w:r>
+      <w:r>
+        <w:br/>
+      </w:r>
+      <w:r>
+        <w:t xml:space="preserve">In </w:t>
+      </w:r>
+      <w:r>
+        <w:rPr>
+          <w:b/>
+          <w:bCs/>
+        </w:rPr>
+        <w:t>Double Deep Q Learning</w:t>
+      </w:r>
+      <w:r>
+        <w:t>,</w:t>
+      </w:r>
+      <w:r>
+        <w:t xml:space="preserve"> the agent uses two neural networks to learn and predict what action to take at every step. One network, referred to as the </w:t>
+      </w:r>
+      <w:r>
+        <w:rPr>
+          <w:b/>
+          <w:bCs/>
+        </w:rPr>
+        <w:t>online network</w:t>
+      </w:r>
+      <w:r>
+        <w:t xml:space="preserve">, is </w:t>
+      </w:r>
+      <w:r>
+        <w:lastRenderedPageBreak/>
+        <w:t>used to predict what to do when the agent encounters a new state. It takes in the state as input and outputs Q values for the possible actions that could be taken.</w:t>
+      </w:r>
+      <w:r>
+        <w:br/>
+        <w:t xml:space="preserve">The other network, referred to as the </w:t>
+      </w:r>
+      <w:r>
+        <w:rPr>
+          <w:b/>
+          <w:bCs/>
+        </w:rPr>
+        <w:t>target network</w:t>
+      </w:r>
+      <w:r>
+        <w:t xml:space="preserve">, is used to evaluate </w:t>
+      </w:r>
+      <w:r>
+        <w:t>what is the best action to take for the next state (the action with the highest Q value).</w:t>
+      </w:r>
+    </w:p>
+    <w:p>
+      <w:pPr>
+        <w:shd w:val="clear" w:color="auto" w:fill="FFFFFF"/>
+        <w:bidi w:val="0"/>
+        <w:spacing w:after="0" w:line="240" w:lineRule="auto"/>
+        <w:ind w:right="300"/>
+        <w:textAlignment w:val="baseline"/>
+      </w:pPr>
+      <w:r>
+        <w:t xml:space="preserve">For the evaluation process we use something called </w:t>
+      </w:r>
+      <w:r>
+        <w:rPr>
+          <w:b/>
+          <w:bCs/>
+        </w:rPr>
+        <w:t>replay memory</w:t>
+      </w:r>
+      <w:r>
+        <w:t xml:space="preserve">, which holds the last history up to sometime in the past. And eventually, for </w:t>
+      </w:r>
+      <w:r>
+        <w:rPr>
+          <w:b/>
+          <w:bCs/>
+        </w:rPr>
+        <w:t>loss calculation</w:t>
+      </w:r>
+      <w:r>
+        <w:t xml:space="preserve"> we sample a </w:t>
+      </w:r>
+      <w:r>
+        <w:rPr>
+          <w:b/>
+          <w:bCs/>
+        </w:rPr>
+        <w:t>random batch</w:t>
+      </w:r>
+      <w:r>
+        <w:t xml:space="preserve"> (with some size smaller than the memory size) from the replay memory and updating by </w:t>
+      </w:r>
+      <w:r>
+        <w:rPr>
+          <w:b/>
+          <w:bCs/>
+        </w:rPr>
+        <w:t>back propagation</w:t>
+      </w:r>
+      <w:r>
+        <w:t xml:space="preserve"> the online network. After some number of rounds called </w:t>
+      </w:r>
+      <w:r>
+        <w:rPr>
+          <w:b/>
+          <w:bCs/>
+        </w:rPr>
+        <w:t>replace target frequency</w:t>
+      </w:r>
+      <w:r>
+        <w:t xml:space="preserve">, we </w:t>
+      </w:r>
+      <w:r>
+        <w:rPr>
+          <w:b/>
+          <w:bCs/>
+        </w:rPr>
+        <w:t>update the target</w:t>
+      </w:r>
+      <w:r>
+        <w:t xml:space="preserve"> net weights according to the online net. We can look at </w:t>
+      </w:r>
+      <w:r>
+        <w:fldChar w:fldCharType="begin"/>
+      </w:r>
+      <w:r>
+        <w:instrText xml:space="preserve"> REF _Ref47907498 \h </w:instrText>
+      </w:r>
+      <w:r>
+        <w:fldChar w:fldCharType="separate"/>
+      </w:r>
+      <w:r>
+        <w:t>Figure</w:t>
+      </w:r>
+      <w:r>
+        <w:rPr>
+          <w:rtl/>
+        </w:rPr>
+        <w:t xml:space="preserve"> </w:t>
+      </w:r>
+      <w:r>
+        <w:rPr>
+          <w:noProof/>
+        </w:rPr>
+        <w:t>2</w:t>
+      </w:r>
+      <w:r>
+        <w:fldChar w:fldCharType="end"/>
+      </w:r>
+      <w:r>
+        <w:t xml:space="preserve"> that sums up the whole idea.</w:t>
+      </w:r>
+    </w:p>
+    <w:p>
+      <w:pPr>
+        <w:pStyle w:val="4"/>
+        <w:bidi w:val="0"/>
+      </w:pPr>
+      <w:r>
+        <w:t>Epsilon Greedy strategy</w:t>
+      </w:r>
+    </w:p>
+    <w:p>
+      <w:pPr>
+        <w:bidi w:val="0"/>
+      </w:pPr>
+      <w:r>
+        <w:rPr>
+          <w:b/>
+          <w:bCs/>
+        </w:rPr>
+        <w:t>Epsilon greedy policy</w:t>
+      </w:r>
+      <w:r>
+        <w:t> is a way of selecting random actions with uniform distribution from a set of available actions. Using this policy either we can select random action with epsilon probability and we can select an action with 1-epsilon probability that gives maximum reward in given state.</w:t>
+      </w:r>
+    </w:p>
+    <w:p>
+      <w:pPr>
+        <w:bidi w:val="0"/>
+      </w:pPr>
+      <w:r>
+        <w:t>During the learning process we will use the epsilon greedy strategy with non-linear decrease in</w:t>
+      </w:r>
+      <w:r>
+        <w:t xml:space="preserve"> </w:t>
+      </w:r>
+      <w:r>
+        <w:t>epsilon of:</w:t>
+      </w:r>
+    </w:p>
+    <w:p>
+      <w:pPr>
+        <w:bidi w:val="0"/>
+      </w:pPr>
+      <m:oMathPara>
+        <m:oMath>
+          <m:r>
+            <w:rPr>
+              <w:rFonts w:ascii="Cambria Math" w:hAnsi="Cambria Math"/>
+            </w:rPr>
+            <m:t>end+</m:t>
+          </m:r>
+          <m:d>
+            <m:dPr>
+              <m:ctrlPr>
+                <w:rPr>
+                  <w:rFonts w:ascii="Cambria Math" w:hAnsi="Cambria Math"/>
+                  <w:i/>
+                </w:rPr>
+              </m:ctrlPr>
+            </m:dPr>
+            <m:e>
+              <m:r>
+                <w:rPr>
+                  <w:rFonts w:ascii="Cambria Math" w:hAnsi="Cambria Math"/>
+                </w:rPr>
+                <m:t>start-end</m:t>
+              </m:r>
+            </m:e>
+          </m:d>
+          <m:r>
+            <w:rPr>
+              <w:rFonts w:ascii="Cambria Math" w:hAnsi="Cambria Math"/>
+            </w:rPr>
+            <m:t>*</m:t>
+          </m:r>
+          <m:sSup>
+            <m:sSupPr>
+              <m:ctrlPr>
+                <w:rPr>
+                  <w:rFonts w:ascii="Cambria Math" w:hAnsi="Cambria Math"/>
+                  <w:i/>
+                </w:rPr>
+              </m:ctrlPr>
+            </m:sSupPr>
+            <m:e>
+              <m:r>
+                <w:rPr>
+                  <w:rFonts w:ascii="Cambria Math" w:hAnsi="Cambria Math"/>
+                </w:rPr>
+                <m:t>e</m:t>
+              </m:r>
+            </m:e>
+            <m:sup>
+              <m:r>
+                <w:rPr>
+                  <w:rFonts w:ascii="Cambria Math" w:hAnsi="Cambria Math"/>
+                </w:rPr>
+                <m:t>-step×</m:t>
+              </m:r>
+              <m:r>
+                <w:rPr>
+                  <w:rFonts w:ascii="Cambria Math" w:hAnsi="Cambria Math"/>
+                </w:rPr>
+                <m:t>de</m:t>
+              </m:r>
+              <m:r>
+                <w:rPr>
+                  <w:rFonts w:ascii="Cambria Math" w:hAnsi="Cambria Math"/>
+                </w:rPr>
+                <m:t>cay</m:t>
+              </m:r>
+            </m:sup>
+          </m:sSup>
+        </m:oMath>
+      </m:oMathPara>
+    </w:p>
+    <w:p>
+      <w:pPr>
+        <w:bidi w:val="0"/>
+      </w:pPr>
+      <w:r>
+        <w:t>Which</w:t>
+      </w:r>
+      <w:r>
+        <w:t xml:space="preserve"> with 200,000 steps</w:t>
+      </w:r>
+      <w:r>
+        <w:t xml:space="preserve"> looks like:</w:t>
+      </w:r>
+    </w:p>
+    <w:p>
+      <w:pPr>
+        <w:keepNext/>
+        <w:bidi w:val="0"/>
+        <w:jc w:val="center"/>
+      </w:pPr>
+      <w:r>
+        <w:drawing>
+          <wp:inline distT="0" distB="0" distL="0" distR="0" wp14:anchorId="534E687B" wp14:editId="67C06115">
+            <wp:extent cx="3408218" cy="2515630"/>
+            <wp:effectExtent l="0" t="0" r="1905" b="0"/>
+            <wp:docPr id="34" name="תמונה 34"/>
+            <wp:cNvGraphicFramePr>
+              <a:graphicFrameLocks xmlns:a="http://schemas.openxmlformats.org/drawingml/2006/main" noChangeAspect="1"/>
+            </wp:cNvGraphicFramePr>
+            <a:graphic xmlns:a="http://schemas.openxmlformats.org/drawingml/2006/main">
+              <a:graphicData uri="http://schemas.openxmlformats.org/drawingml/2006/picture">
+                <pic:pic xmlns:pic="http://schemas.openxmlformats.org/drawingml/2006/picture">
+                  <pic:nvPicPr>
+                    <pic:cNvPr id="1" name=""/>
+                    <pic:cNvPicPr/>
+                  </pic:nvPicPr>
+                  <pic:blipFill rotWithShape="1">
+                    <a:blip r:embed="rId8"/>
+                    <a:srcRect l="2998" t="6404" r="6425"/>
+                    <a:stretch/>
+                  </pic:blipFill>
+                  <pic:spPr bwMode="auto">
+                    <a:xfrm>
+                      <a:off x="0" y="0"/>
+                      <a:ext cx="3431854" cy="2533076"/>
+                    </a:xfrm>
+                    <a:prstGeom prst="rect">
+                      <a:avLst/>
+                    </a:prstGeom>
+                    <a:ln>
+                      <a:noFill/>
+                    </a:ln>
+                    <a:extLst>
+                      <a:ext uri="{53640926-AAD7-44D8-BBD7-CCE9431645EC}">
+                        <a14:shadowObscured xmlns:a14="http://schemas.microsoft.com/office/drawing/2010/main"/>
+                      </a:ext>
+                    </a:extLst>
+                  </pic:spPr>
+                </pic:pic>
+              </a:graphicData>
+            </a:graphic>
+          </wp:inline>
+        </w:drawing>
+      </w:r>
+    </w:p>
+    <w:p>
+      <w:pPr>
+        <w:pStyle w:val="a4"/>
+        <w:bidi w:val="0"/>
+        <w:jc w:val="center"/>
+      </w:pPr>
+      <w:bookmarkStart w:id="9" w:name="_Toc47911140"/>
+      <w:r>
+        <w:t xml:space="preserve">Figure </w:t>
+      </w:r>
+      <w:fldSimple w:instr=" SEQ Figure \* ARABIC ">
+        <w:r>
+          <w:rPr>
+            <w:noProof/>
+          </w:rPr>
+          <w:t>3</w:t>
+        </w:r>
+      </w:fldSimple>
+      <w:r>
+        <w:rPr>
+          <w:noProof/>
+        </w:rPr>
+        <w:t xml:space="preserve"> - Epsilon greedy</w:t>
+      </w:r>
+      <w:r>
+        <w:t>, starts with 1, ends with 0.05 and decay of 0.00001</w:t>
+      </w:r>
+      <w:bookmarkEnd w:id="9"/>
+    </w:p>
+    <w:p>
+      <w:pPr>
+        <w:pStyle w:val="4"/>
+        <w:bidi w:val="0"/>
+      </w:pPr>
       <w:r>
         <w:t>Zombie master test on a 3x5 board</w:t>
       </w:r>
@@ -1392,9 +2410,9 @@
         <mc:AlternateContent>
           <mc:Choice Requires="wpg">
             <w:drawing>
-              <wp:inline distT="0" distB="0" distL="0" distR="0" wp14:anchorId="47022520" wp14:editId="670C8ECA">
-                <wp:extent cx="5274310" cy="2635250"/>
-                <wp:effectExtent l="0" t="0" r="2540" b="0"/>
+              <wp:inline distT="0" distB="0" distL="0" distR="0" wp14:anchorId="47022520" wp14:editId="7DF21767">
+                <wp:extent cx="4869712" cy="2466754"/>
+                <wp:effectExtent l="0" t="0" r="7620" b="0"/>
                 <wp:docPr id="28" name="קבוצה 28"/>
                 <wp:cNvGraphicFramePr/>
                 <a:graphic xmlns:a="http://schemas.openxmlformats.org/drawingml/2006/main">
@@ -1404,7 +2422,7 @@
                       <wpg:grpSpPr>
                         <a:xfrm>
                           <a:off x="0" y="0"/>
-                          <a:ext cx="5274310" cy="2635250"/>
+                          <a:ext cx="4869712" cy="2466754"/>
                           <a:chOff x="0" y="0"/>
                           <a:chExt cx="5274310" cy="2635250"/>
                         </a:xfrm>
@@ -1417,7 +2435,7 @@
                           </pic:cNvPicPr>
                         </pic:nvPicPr>
                         <pic:blipFill>
-                          <a:blip r:embed="rId7" cstate="print">
+                          <a:blip r:embed="rId9" cstate="print">
                             <a:extLst>
                               <a:ext uri="{28A0092B-C50C-407E-A947-70E740481C1C}">
                                 <a14:useLocalDpi xmlns:a14="http://schemas.microsoft.com/office/drawing/2010/main" val="0"/>
@@ -1590,7 +2608,7 @@
           </mc:Choice>
           <mc:Fallback>
             <w:pict>
-              <v:group w14:anchorId="47022520" id="קבוצה 28" o:spid="_x0000_s1026" style="width:415.3pt;height:207.5pt;mso-position-horizontal-relative:char;mso-position-vertical-relative:line" coordsize="52743,26352" o:gfxdata="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">
+              <v:group w14:anchorId="47022520" id="קבוצה 28" o:spid="_x0000_s1026" style="width:383.45pt;height:194.25pt;mso-position-horizontal-relative:char;mso-position-vertical-relative:line" coordsize="52743,26352" o:gfxdata="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">
                 <v:shapetype id="_x0000_t75" coordsize="21600,21600" o:spt="75" o:preferrelative="t" path="m@4@5l@4@11@9@11@9@5xe" filled="f" stroked="f">
                   <v:stroke joinstyle="miter"/>
                   <v:formulas>
@@ -1611,7 +2629,7 @@
                   <o:lock v:ext="edit" aspectratio="t"/>
                 </v:shapetype>
                 <v:shape id="תמונה 1" o:spid="_x0000_s1027" type="#_x0000_t75" style="position:absolute;width:52743;height:26352;visibility:visible;mso-wrap-style:square" o:gfxdata="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">
-                  <v:imagedata r:id="rId8" o:title=""/>
+                  <v:imagedata r:id="rId10" o:title=""/>
                 </v:shape>
                 <v:shapetype id="_x0000_t202" coordsize="21600,21600" o:spt="202" path="m,l,21600r21600,l21600,xe">
                   <v:stroke joinstyle="miter"/>
@@ -1700,76 +2718,63 @@
         <w:bidi w:val="0"/>
         <w:jc w:val="center"/>
       </w:pPr>
-      <w:bookmarkStart w:id="6" w:name="_Ref47738129"/>
-      <w:bookmarkStart w:id="7" w:name="_Ref47826092"/>
-      <w:bookmarkStart w:id="8" w:name="_Toc47826835"/>
+      <w:bookmarkStart w:id="10" w:name="_Ref47738129"/>
+      <w:bookmarkStart w:id="11" w:name="_Ref47826092"/>
+      <w:bookmarkStart w:id="12" w:name="_Toc47911141"/>
       <w:r>
         <w:t xml:space="preserve">Figure </w:t>
       </w:r>
+      <w:fldSimple w:instr=" SEQ Figure \* ARABIC ">
+        <w:r>
+          <w:rPr>
+            <w:noProof/>
+          </w:rPr>
+          <w:t>4</w:t>
+        </w:r>
+      </w:fldSimple>
+      <w:r>
+        <w:t xml:space="preserve"> – environment set-up for zombie master </w:t>
+      </w:r>
+      <w:r>
+        <w:t>performance</w:t>
+      </w:r>
+      <w:r>
+        <w:t xml:space="preserve"> check</w:t>
+      </w:r>
+      <w:bookmarkEnd w:id="10"/>
+      <w:bookmarkEnd w:id="11"/>
+      <w:r>
+        <w:t xml:space="preserve"> with optional actions</w:t>
+      </w:r>
+      <w:bookmarkEnd w:id="12"/>
+    </w:p>
+    <w:p>
+      <w:pPr>
+        <w:bidi w:val="0"/>
+      </w:pPr>
+      <w:r>
+        <w:t>As we can see in</w:t>
+      </w:r>
+      <w:r>
+        <w:t xml:space="preserve"> </w:t>
+      </w:r>
       <w:r>
         <w:fldChar w:fldCharType="begin"/>
       </w:r>
       <w:r>
-        <w:instrText xml:space="preserve"> SEQ Figure \* ARABIC </w:instrText>
+        <w:instrText xml:space="preserve"> REF _Ref47826092 \h </w:instrText>
       </w:r>
       <w:r>
         <w:fldChar w:fldCharType="separate"/>
+      </w:r>
+      <w:r>
+        <w:t xml:space="preserve">Figure </w:t>
       </w:r>
       <w:r>
         <w:rPr>
           <w:noProof/>
         </w:rPr>
-        <w:t>2</w:t>
-      </w:r>
-      <w:r>
-        <w:rPr>
-          <w:noProof/>
-        </w:rPr>
-        <w:fldChar w:fldCharType="end"/>
-      </w:r>
-      <w:r>
-        <w:t xml:space="preserve"> – environment set-up for zombie master </w:t>
-      </w:r>
-      <w:r>
-        <w:t>performance</w:t>
-      </w:r>
-      <w:r>
-        <w:t xml:space="preserve"> check</w:t>
-      </w:r>
-      <w:bookmarkEnd w:id="6"/>
-      <w:bookmarkEnd w:id="7"/>
-      <w:r>
-        <w:t xml:space="preserve"> with optional actions</w:t>
-      </w:r>
-      <w:bookmarkEnd w:id="8"/>
-    </w:p>
-    <w:p>
-      <w:pPr>
-        <w:bidi w:val="0"/>
-      </w:pPr>
-      <w:r>
-        <w:t>As we can see in</w:t>
-      </w:r>
-      <w:r>
-        <w:t xml:space="preserve"> </w:t>
-      </w:r>
-      <w:r>
-        <w:fldChar w:fldCharType="begin"/>
-      </w:r>
-      <w:r>
-        <w:instrText xml:space="preserve"> REF _Ref47826092 \h </w:instrText>
-      </w:r>
-      <w:r>
-        <w:fldChar w:fldCharType="separate"/>
-      </w:r>
-      <w:r>
-        <w:t xml:space="preserve">Figure </w:t>
-      </w:r>
-      <w:r>
-        <w:rPr>
-          <w:noProof/>
-        </w:rPr>
-        <w:t>2</w:t>
+        <w:t>4</w:t>
       </w:r>
       <w:r>
         <w:fldChar w:fldCharType="end"/>
@@ -1802,6 +2807,7 @@
       <w:tblPr>
         <w:tblStyle w:val="6-3"/>
         <w:tblW w:w="3693" w:type="dxa"/>
+        <w:jc w:val="center"/>
         <w:tblLook w:val="04A0" w:firstRow="1" w:lastRow="0" w:firstColumn="1" w:lastColumn="0" w:noHBand="0" w:noVBand="1"/>
       </w:tblPr>
       <w:tblGrid>
@@ -1812,6 +2818,7 @@
         <w:trPr>
           <w:cnfStyle w:val="100000000000" w:firstRow="1" w:lastRow="0" w:firstColumn="0" w:lastColumn="0" w:oddVBand="0" w:evenVBand="0" w:oddHBand="0" w:evenHBand="0" w:firstRowFirstColumn="0" w:firstRowLastColumn="0" w:lastRowFirstColumn="0" w:lastRowLastColumn="0"/>
           <w:trHeight w:val="300"/>
+          <w:jc w:val="center"/>
         </w:trPr>
         <w:tc>
           <w:tcPr>
@@ -1837,7 +2844,25 @@
                 <w:sz w:val="20"/>
                 <w:szCs w:val="20"/>
               </w:rPr>
-              <w:t>Light action</w:t>
+              <w:t>Light</w:t>
+            </w:r>
+            <w:r>
+              <w:rPr>
+                <w:rFonts w:ascii="Arial" w:eastAsia="Times New Roman" w:hAnsi="Arial" w:cs="Arial"/>
+                <w:color w:val="000000"/>
+                <w:sz w:val="20"/>
+                <w:szCs w:val="20"/>
+              </w:rPr>
+              <w:t xml:space="preserve"> master</w:t>
+            </w:r>
+            <w:r>
+              <w:rPr>
+                <w:rFonts w:ascii="Arial" w:eastAsia="Times New Roman" w:hAnsi="Arial" w:cs="Arial"/>
+                <w:color w:val="000000"/>
+                <w:sz w:val="20"/>
+                <w:szCs w:val="20"/>
+              </w:rPr>
+              <w:t xml:space="preserve"> action</w:t>
             </w:r>
           </w:p>
         </w:tc>
@@ -1874,6 +2899,7 @@
         <w:trPr>
           <w:cnfStyle w:val="000000100000" w:firstRow="0" w:lastRow="0" w:firstColumn="0" w:lastColumn="0" w:oddVBand="0" w:evenVBand="0" w:oddHBand="1" w:evenHBand="0" w:firstRowFirstColumn="0" w:firstRowLastColumn="0" w:lastRowFirstColumn="0" w:lastRowLastColumn="0"/>
           <w:trHeight w:val="300"/>
+          <w:jc w:val="center"/>
         </w:trPr>
         <w:tc>
           <w:tcPr>
@@ -1955,6 +2981,7 @@
       <w:tr>
         <w:trPr>
           <w:trHeight w:val="300"/>
+          <w:jc w:val="center"/>
         </w:trPr>
         <w:tc>
           <w:tcPr>
@@ -2037,6 +3064,7 @@
         <w:trPr>
           <w:cnfStyle w:val="000000100000" w:firstRow="0" w:lastRow="0" w:firstColumn="0" w:lastColumn="0" w:oddVBand="0" w:evenVBand="0" w:oddHBand="1" w:evenHBand="0" w:firstRowFirstColumn="0" w:firstRowLastColumn="0" w:lastRowFirstColumn="0" w:lastRowLastColumn="0"/>
           <w:trHeight w:val="300"/>
+          <w:jc w:val="center"/>
         </w:trPr>
         <w:tc>
           <w:tcPr>
@@ -2100,6 +3128,7 @@
       <w:tr>
         <w:trPr>
           <w:trHeight w:val="300"/>
+          <w:jc w:val="center"/>
         </w:trPr>
         <w:tc>
           <w:tcPr>
@@ -2182,6 +3211,7 @@
         <w:trPr>
           <w:cnfStyle w:val="000000100000" w:firstRow="0" w:lastRow="0" w:firstColumn="0" w:lastColumn="0" w:oddVBand="0" w:evenVBand="0" w:oddHBand="1" w:evenHBand="0" w:firstRowFirstColumn="0" w:firstRowLastColumn="0" w:lastRowFirstColumn="0" w:lastRowLastColumn="0"/>
           <w:trHeight w:val="300"/>
+          <w:jc w:val="center"/>
         </w:trPr>
         <w:tc>
           <w:tcPr>
@@ -2208,7 +3238,25 @@
                 <w:sz w:val="20"/>
                 <w:szCs w:val="20"/>
               </w:rPr>
-              <w:t>gamma</w:t>
+              <w:t>G</w:t>
+            </w:r>
+            <w:r>
+              <w:rPr>
+                <w:rFonts w:ascii="Arial" w:hAnsi="Arial" w:cs="Arial"/>
+                <w:color w:val="000000"/>
+                <w:sz w:val="20"/>
+                <w:szCs w:val="20"/>
+              </w:rPr>
+              <w:t>amma</w:t>
+            </w:r>
+            <w:r>
+              <w:rPr>
+                <w:rFonts w:ascii="Arial" w:eastAsia="Times New Roman" w:hAnsi="Arial" w:cs="Arial"/>
+                <w:color w:val="000000"/>
+                <w:sz w:val="20"/>
+                <w:szCs w:val="20"/>
+              </w:rPr>
+              <w:t xml:space="preserve"> (discount factor)</w:t>
             </w:r>
           </w:p>
         </w:tc>
@@ -2245,6 +3293,7 @@
       <w:tr>
         <w:trPr>
           <w:trHeight w:val="300"/>
+          <w:jc w:val="center"/>
         </w:trPr>
         <w:tc>
           <w:tcPr>
@@ -2272,6 +3321,15 @@
                 <w:szCs w:val="20"/>
               </w:rPr>
               <w:t>Eps</w:t>
+            </w:r>
+            <w:r>
+              <w:rPr>
+                <w:rFonts w:ascii="Arial" w:hAnsi="Arial" w:cs="Arial"/>
+                <w:color w:val="000000"/>
+                <w:sz w:val="20"/>
+                <w:szCs w:val="20"/>
+              </w:rPr>
+              <w:t>ilon-greedy</w:t>
             </w:r>
             <w:r>
               <w:rPr>
@@ -2327,6 +3385,7 @@
         <w:trPr>
           <w:cnfStyle w:val="000000100000" w:firstRow="0" w:lastRow="0" w:firstColumn="0" w:lastColumn="0" w:oddVBand="0" w:evenVBand="0" w:oddHBand="1" w:evenHBand="0" w:firstRowFirstColumn="0" w:firstRowLastColumn="0" w:lastRowFirstColumn="0" w:lastRowLastColumn="0"/>
           <w:trHeight w:val="300"/>
+          <w:jc w:val="center"/>
         </w:trPr>
         <w:tc>
           <w:tcPr>
@@ -2362,7 +3421,7 @@
                 <w:sz w:val="20"/>
                 <w:szCs w:val="20"/>
               </w:rPr>
-              <w:t xml:space="preserve"> </w:t>
+              <w:t xml:space="preserve">ilon-greedy </w:t>
             </w:r>
             <w:r>
               <w:rPr>
@@ -2408,6 +3467,7 @@
       <w:tr>
         <w:trPr>
           <w:trHeight w:val="300"/>
+          <w:jc w:val="center"/>
         </w:trPr>
         <w:tc>
           <w:tcPr>
@@ -2443,7 +3503,7 @@
                 <w:sz w:val="20"/>
                 <w:szCs w:val="20"/>
               </w:rPr>
-              <w:t xml:space="preserve"> </w:t>
+              <w:t xml:space="preserve">ilon-greedy </w:t>
             </w:r>
             <w:r>
               <w:rPr>
@@ -2490,6 +3550,7 @@
         <w:trPr>
           <w:cnfStyle w:val="000000100000" w:firstRow="0" w:lastRow="0" w:firstColumn="0" w:lastColumn="0" w:oddVBand="0" w:evenVBand="0" w:oddHBand="1" w:evenHBand="0" w:firstRowFirstColumn="0" w:firstRowLastColumn="0" w:lastRowFirstColumn="0" w:lastRowLastColumn="0"/>
           <w:trHeight w:val="300"/>
+          <w:jc w:val="center"/>
         </w:trPr>
         <w:tc>
           <w:tcPr>
@@ -2516,7 +3577,16 @@
                 <w:sz w:val="20"/>
                 <w:szCs w:val="20"/>
               </w:rPr>
-              <w:t>Memory</w:t>
+              <w:t>Replay m</w:t>
+            </w:r>
+            <w:r>
+              <w:rPr>
+                <w:rFonts w:ascii="Arial" w:hAnsi="Arial" w:cs="Arial"/>
+                <w:color w:val="000000"/>
+                <w:sz w:val="20"/>
+                <w:szCs w:val="20"/>
+              </w:rPr>
+              <w:t>emory</w:t>
             </w:r>
             <w:r>
               <w:rPr>
@@ -2571,6 +3641,7 @@
       <w:tr>
         <w:trPr>
           <w:trHeight w:val="300"/>
+          <w:jc w:val="center"/>
         </w:trPr>
         <w:tc>
           <w:tcPr>
@@ -2681,6 +3752,9 @@
       <w:r>
         <w:t>.</w:t>
       </w:r>
+      <w:r>
+        <w:t xml:space="preserve"> As we know, the zombie master has three possible actions to play – the meaning of the '3' in the last layer.</w:t>
+      </w:r>
     </w:p>
     <w:p>
       <w:pPr>
@@ -2711,15 +3785,12 @@
         <w:bidi w:val="0"/>
       </w:pPr>
       <w:r>
-        <w:rPr>
-          <w:noProof/>
-        </w:rPr>
         <w:lastRenderedPageBreak/>
         <w:drawing>
-          <wp:inline distT="0" distB="0" distL="0" distR="0" wp14:anchorId="16206F05" wp14:editId="2DA78139">
-            <wp:extent cx="5274310" cy="2645410"/>
-            <wp:effectExtent l="0" t="0" r="2540" b="2540"/>
-            <wp:docPr id="24" name="תמונה 24"/>
+          <wp:inline distT="0" distB="0" distL="0" distR="0" wp14:anchorId="106E0DAE" wp14:editId="11F066D2">
+            <wp:extent cx="4593044" cy="3827721"/>
+            <wp:effectExtent l="0" t="0" r="0" b="1905"/>
+            <wp:docPr id="23" name="תמונה 23"/>
             <wp:cNvGraphicFramePr>
               <a:graphicFrameLocks xmlns:a="http://schemas.openxmlformats.org/drawingml/2006/main" noChangeAspect="1"/>
             </wp:cNvGraphicFramePr>
@@ -2731,7 +3802,7 @@
                     <pic:cNvPicPr/>
                   </pic:nvPicPr>
                   <pic:blipFill>
-                    <a:blip r:embed="rId9"/>
+                    <a:blip r:embed="rId11"/>
                     <a:stretch>
                       <a:fillRect/>
                     </a:stretch>
@@ -2739,7 +3810,7 @@
                   <pic:spPr>
                     <a:xfrm>
                       <a:off x="0" y="0"/>
-                      <a:ext cx="5274310" cy="2645410"/>
+                      <a:ext cx="4610807" cy="3842524"/>
                     </a:xfrm>
                     <a:prstGeom prst="rect">
                       <a:avLst/>
@@ -2758,8 +3829,8 @@
         <w:bidi w:val="0"/>
         <w:jc w:val="center"/>
       </w:pPr>
-      <w:bookmarkStart w:id="9" w:name="_Ref47825761"/>
-      <w:bookmarkStart w:id="10" w:name="_Toc47826836"/>
+      <w:bookmarkStart w:id="13" w:name="_Ref47825761"/>
+      <w:bookmarkStart w:id="14" w:name="_Toc47911142"/>
       <w:r>
         <w:t xml:space="preserve">Figure </w:t>
       </w:r>
@@ -2785,16 +3856,22 @@
         <w:rPr>
           <w:noProof/>
         </w:rPr>
-        <w:t>3</w:t>
+        <w:t>5</w:t>
       </w:r>
       <w:r>
         <w:fldChar w:fldCharType="end"/>
       </w:r>
       <w:r>
-        <w:t xml:space="preserve"> – actions distribution along different ranges of episodes</w:t>
-      </w:r>
-      <w:bookmarkEnd w:id="9"/>
-      <w:bookmarkEnd w:id="10"/>
+        <w:t xml:space="preserve"> – </w:t>
+      </w:r>
+      <w:r>
+        <w:t xml:space="preserve">Zombie master </w:t>
+      </w:r>
+      <w:r>
+        <w:t>actions distribution along different ranges of episodes</w:t>
+      </w:r>
+      <w:bookmarkEnd w:id="13"/>
+      <w:bookmarkEnd w:id="14"/>
     </w:p>
     <w:p>
       <w:pPr>
@@ -2819,7 +3896,7 @@
         <w:rPr>
           <w:noProof/>
         </w:rPr>
-        <w:t>3</w:t>
+        <w:t>5</w:t>
       </w:r>
       <w:r>
         <w:fldChar w:fldCharType="end"/>
@@ -2841,15 +3918,16 @@
       <w:pPr>
         <w:keepNext/>
         <w:bidi w:val="0"/>
+        <w:jc w:val="center"/>
       </w:pPr>
       <w:r>
         <w:rPr>
           <w:noProof/>
         </w:rPr>
         <w:drawing>
-          <wp:inline distT="0" distB="0" distL="0" distR="0" wp14:anchorId="10DFBE75" wp14:editId="729A3C1B">
-            <wp:extent cx="3740237" cy="2970255"/>
-            <wp:effectExtent l="0" t="0" r="0" b="1905"/>
+          <wp:inline distT="0" distB="0" distL="0" distR="0" wp14:anchorId="10DFBE75" wp14:editId="1A43908C">
+            <wp:extent cx="3427545" cy="2721935"/>
+            <wp:effectExtent l="0" t="0" r="1905" b="2540"/>
             <wp:docPr id="25" name="תמונה 25"/>
             <wp:cNvGraphicFramePr>
               <a:graphicFrameLocks xmlns:a="http://schemas.openxmlformats.org/drawingml/2006/main" noChangeAspect="1"/>
@@ -2864,7 +3942,7 @@
                     </pic:cNvPicPr>
                   </pic:nvPicPr>
                   <pic:blipFill>
-                    <a:blip r:embed="rId10">
+                    <a:blip r:embed="rId12">
                       <a:extLst>
                         <a:ext uri="{28A0092B-C50C-407E-A947-70E740481C1C}">
                           <a14:useLocalDpi xmlns:a14="http://schemas.microsoft.com/office/drawing/2010/main" val="0"/>
@@ -2879,7 +3957,7 @@
                   <pic:spPr bwMode="auto">
                     <a:xfrm>
                       <a:off x="0" y="0"/>
-                      <a:ext cx="3792757" cy="3011963"/>
+                      <a:ext cx="3521981" cy="2796930"/>
                     </a:xfrm>
                     <a:prstGeom prst="rect">
                       <a:avLst/>
@@ -2900,34 +3978,22 @@
       <w:pPr>
         <w:pStyle w:val="a4"/>
         <w:bidi w:val="0"/>
-      </w:pPr>
-      <w:bookmarkStart w:id="11" w:name="_Ref47826701"/>
-      <w:bookmarkStart w:id="12" w:name="_Toc47826837"/>
+        <w:jc w:val="center"/>
+      </w:pPr>
+      <w:bookmarkStart w:id="15" w:name="_Ref47826701"/>
+      <w:bookmarkStart w:id="16" w:name="_Toc47911143"/>
       <w:r>
         <w:t xml:space="preserve">Figure </w:t>
       </w:r>
-      <w:r>
-        <w:fldChar w:fldCharType="begin"/>
-      </w:r>
-      <w:r>
-        <w:instrText xml:space="preserve"> SEQ Figure \* ARABIC </w:instrText>
-      </w:r>
-      <w:r>
-        <w:fldChar w:fldCharType="separate"/>
-      </w:r>
-      <w:r>
-        <w:rPr>
-          <w:noProof/>
-        </w:rPr>
-        <w:t>4</w:t>
-      </w:r>
-      <w:r>
-        <w:rPr>
-          <w:noProof/>
-        </w:rPr>
-        <w:fldChar w:fldCharType="end"/>
-      </w:r>
-      <w:bookmarkEnd w:id="11"/>
+      <w:fldSimple w:instr=" SEQ Figure \* ARABIC ">
+        <w:r>
+          <w:rPr>
+            <w:noProof/>
+          </w:rPr>
+          <w:t>6</w:t>
+        </w:r>
+      </w:fldSimple>
+      <w:bookmarkEnd w:id="15"/>
       <w:r>
         <w:t xml:space="preserve"> – Total zombies survived </w:t>
       </w:r>
@@ -2937,7 +4003,7 @@
       <w:r>
         <w:t xml:space="preserve"> the episodes (blue) with its moving average (orange)</w:t>
       </w:r>
-      <w:bookmarkEnd w:id="12"/>
+      <w:bookmarkEnd w:id="16"/>
     </w:p>
     <w:p>
       <w:pPr>
@@ -2973,7 +4039,7 @@
         <w:rPr>
           <w:noProof/>
         </w:rPr>
-        <w:t>4</w:t>
+        <w:t>6</w:t>
       </w:r>
       <w:r>
         <w:rPr>
@@ -2994,7 +4060,13 @@
         <w:t>reward</w:t>
       </w:r>
       <w:r>
-        <w:t xml:space="preserve"> is almost at the maximum he can get – reaches 185 zombies from possible of 195 (there are 200 steps with grid width of 5), something that can be </w:t>
+        <w:t xml:space="preserve"> is almost at the maximum </w:t>
+      </w:r>
+      <w:r>
+        <w:t>it</w:t>
+      </w:r>
+      <w:r>
+        <w:t xml:space="preserve"> can get – reaches 185 zombies from possible of 195 (there are 200 steps with grid width of 5), something that can be </w:t>
       </w:r>
       <w:r>
         <w:t>explained</w:t>
@@ -3012,16 +4084,22 @@
         <w:lastRenderedPageBreak/>
         <w:t>Light master test on a 3x5 board</w:t>
       </w:r>
-      <w:r>
-        <w:br/>
-      </w:r>
-      <w:r>
+    </w:p>
+    <w:p>
+      <w:pPr>
+        <w:pStyle w:val="4"/>
+        <w:bidi w:val="0"/>
+      </w:pPr>
+      <w:r>
+        <w:rPr>
+          <w:noProof/>
+        </w:rPr>
         <mc:AlternateContent>
           <mc:Choice Requires="wpg">
             <w:drawing>
-              <wp:inline distT="0" distB="0" distL="0" distR="0" wp14:anchorId="235B63B7" wp14:editId="64BF16CB">
-                <wp:extent cx="5274310" cy="2642235"/>
-                <wp:effectExtent l="0" t="0" r="2540" b="5715"/>
+              <wp:inline distT="0" distB="0" distL="0" distR="0" wp14:anchorId="235B63B7" wp14:editId="0E5AC9F5">
+                <wp:extent cx="4986670" cy="2488019"/>
+                <wp:effectExtent l="0" t="0" r="4445" b="7620"/>
                 <wp:docPr id="33" name="קבוצה 32">
                   <a:extLst xmlns:a="http://schemas.openxmlformats.org/drawingml/2006/main">
                     <a:ext uri="{FF2B5EF4-FFF2-40B4-BE49-F238E27FC236}">
@@ -3037,7 +4115,7 @@
                       <wpg:grpSpPr>
                         <a:xfrm>
                           <a:off x="0" y="0"/>
-                          <a:ext cx="5274310" cy="2642235"/>
+                          <a:ext cx="4986670" cy="2488019"/>
                           <a:chOff x="0" y="0"/>
                           <a:chExt cx="5274310" cy="2642235"/>
                         </a:xfrm>
@@ -3054,7 +4132,7 @@
                           <pic:cNvPicPr/>
                         </pic:nvPicPr>
                         <pic:blipFill>
-                          <a:blip r:embed="rId11"/>
+                          <a:blip r:embed="rId13"/>
                           <a:stretch>
                             <a:fillRect/>
                           </a:stretch>
@@ -3440,8 +4518,10 @@
                               <w:pPr>
                                 <w:spacing w:line="256" w:lineRule="auto"/>
                                 <w:rPr>
+                                  <w:rFonts w:hint="cs"/>
                                   <w:sz w:val="24"/>
                                   <w:szCs w:val="24"/>
+                                  <w:rtl/>
                                 </w:rPr>
                               </w:pPr>
                               <w:r>
@@ -3888,7 +4968,6 @@
                               <w:pPr>
                                 <w:spacing w:line="256" w:lineRule="auto"/>
                                 <w:rPr>
-                                  <w:rFonts w:hint="cs"/>
                                   <w:sz w:val="24"/>
                                   <w:szCs w:val="24"/>
                                   <w:rtl/>
@@ -3919,33 +4998,10 @@
           </mc:Choice>
           <mc:Fallback>
             <w:pict>
-              <v:group w14:anchorId="235B63B7" id="קבוצה 32" o:spid="_x0000_s1031" style="width:415.3pt;height:208.05pt;mso-position-horizontal-relative:char;mso-position-vertical-relative:line" coordsize="52743,26422" o:gfxdata="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">
-                <v:shapetype id="_x0000_t75" coordsize="21600,21600" o:spt="75" o:preferrelative="t" path="m@4@5l@4@11@9@11@9@5xe" filled="f" stroked="f">
-                  <v:stroke joinstyle="miter"/>
-                  <v:formulas>
-                    <v:f eqn="if lineDrawn pixelLineWidth 0"/>
-                    <v:f eqn="sum @0 1 0"/>
-                    <v:f eqn="sum 0 0 @1"/>
-                    <v:f eqn="prod @2 1 2"/>
-                    <v:f eqn="prod @3 21600 pixelWidth"/>
-                    <v:f eqn="prod @3 21600 pixelHeight"/>
-                    <v:f eqn="sum @0 0 1"/>
-                    <v:f eqn="prod @6 1 2"/>
-                    <v:f eqn="prod @7 21600 pixelWidth"/>
-                    <v:f eqn="sum @8 21600 0"/>
-                    <v:f eqn="prod @7 21600 pixelHeight"/>
-                    <v:f eqn="sum @10 21600 0"/>
-                  </v:formulas>
-                  <v:path o:extrusionok="f" gradientshapeok="t" o:connecttype="rect"/>
-                  <o:lock v:ext="edit" aspectratio="t"/>
-                </v:shapetype>
+              <v:group w14:anchorId="235B63B7" id="קבוצה 32" o:spid="_x0000_s1031" style="width:392.65pt;height:195.9pt;mso-position-horizontal-relative:char;mso-position-vertical-relative:line" coordsize="52743,26422" o:gfxdata="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">
                 <v:shape id="תמונה 2" o:spid="_x0000_s1032" type="#_x0000_t75" style="position:absolute;width:52743;height:26422;visibility:visible;mso-wrap-style:square" o:gfxdata="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">
-                  <v:imagedata r:id="rId12" o:title=""/>
+                  <v:imagedata r:id="rId14" o:title=""/>
                 </v:shape>
-                <v:shapetype id="_x0000_t202" coordsize="21600,21600" o:spt="202" path="m,l,21600r21600,l21600,xe">
-                  <v:stroke joinstyle="miter"/>
-                  <v:path gradientshapeok="t" o:connecttype="rect"/>
-                </v:shapetype>
                 <v:shape id="תיבת טקסט 2" o:spid="_x0000_s1033" type="#_x0000_t202" style="position:absolute;left:23425;top:11579;width:4229;height:3264;flip:x;visibility:visible;mso-wrap-style:square;v-text-anchor:top" o:gfxdata="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" fillcolor="black [3213]" stroked="f">
                   <v:textbox>
                     <w:txbxContent>
@@ -4103,8 +5159,10 @@
                         <w:pPr>
                           <w:spacing w:line="256" w:lineRule="auto"/>
                           <w:rPr>
+                            <w:rFonts w:hint="cs"/>
                             <w:sz w:val="24"/>
                             <w:szCs w:val="24"/>
+                            <w:rtl/>
                           </w:rPr>
                         </w:pPr>
                         <w:r>
@@ -4303,7 +5361,6 @@
                         <w:pPr>
                           <w:spacing w:line="256" w:lineRule="auto"/>
                           <w:rPr>
-                            <w:rFonts w:hint="cs"/>
                             <w:sz w:val="24"/>
                             <w:szCs w:val="24"/>
                             <w:rtl/>
@@ -4337,7 +5394,8 @@
         <w:bidi w:val="0"/>
         <w:jc w:val="center"/>
       </w:pPr>
-      <w:bookmarkStart w:id="13" w:name="_Ref47902831"/>
+      <w:bookmarkStart w:id="17" w:name="_Ref47902831"/>
+      <w:bookmarkStart w:id="18" w:name="_Toc47911144"/>
       <w:r>
         <w:t xml:space="preserve">Figure </w:t>
       </w:r>
@@ -4346,10 +5404,10 @@
           <w:rPr>
             <w:noProof/>
           </w:rPr>
-          <w:t>5</w:t>
+          <w:t>7</w:t>
         </w:r>
       </w:fldSimple>
-      <w:bookmarkEnd w:id="13"/>
+      <w:bookmarkEnd w:id="17"/>
       <w:r>
         <w:t xml:space="preserve"> - </w:t>
       </w:r>
@@ -4371,6 +5429,7 @@
       <w:r>
         <w:t xml:space="preserve"> check with optional actions</w:t>
       </w:r>
+      <w:bookmarkEnd w:id="18"/>
     </w:p>
     <w:p>
       <w:pPr>
@@ -4392,29 +5451,1299 @@
         <w:rPr>
           <w:noProof/>
         </w:rPr>
-        <w:t>5</w:t>
+        <w:t>7</w:t>
       </w:r>
       <w:r>
         <w:fldChar w:fldCharType="end"/>
       </w:r>
       <w:r>
-        <w:t xml:space="preserve"> illustrates the </w:t>
-      </w:r>
-      <w:r>
-        <w:t xml:space="preserve">simulation </w:t>
-      </w:r>
-      <w:r>
-        <w:t xml:space="preserve">while testing the </w:t>
-      </w:r>
-      <w:r>
-        <w:t>performance</w:t>
-      </w:r>
-      <w:r>
-        <w:t xml:space="preserve"> of the light master. </w:t>
+        <w:t xml:space="preserve"> illustrates the simulation while testing the performance of the light master. </w:t>
       </w:r>
       <w:r>
         <w:br/>
-        <w:t>As we can see, the zombie master takes only the action 0 (predetermined for simplicity) which only affects the exit of the zombies from the upper cell</w:t>
+        <w:t>As we can see, the zombie master takes only the action 0 (</w:t>
+      </w:r>
+      <w:r>
+        <w:t xml:space="preserve">red cells, </w:t>
+      </w:r>
+      <w:r>
+        <w:t xml:space="preserve">predetermined for simplicity) </w:t>
+      </w:r>
+      <w:r>
+        <w:t>what caused</w:t>
+      </w:r>
+      <w:r>
+        <w:t xml:space="preserve"> the zombies </w:t>
+      </w:r>
+      <w:r>
+        <w:t xml:space="preserve">to exit </w:t>
+      </w:r>
+      <w:r>
+        <w:t>from the upper cell</w:t>
+      </w:r>
+      <w:r>
+        <w:t xml:space="preserve"> solely</w:t>
+      </w:r>
+      <w:r>
+        <w:t xml:space="preserve">. </w:t>
+      </w:r>
+      <w:r>
+        <w:t xml:space="preserve">Which after few steps made the entire </w:t>
+      </w:r>
+      <w:r>
+        <w:t>top</w:t>
+      </w:r>
+      <w:r>
+        <w:t xml:space="preserve"> row full of zombies</w:t>
+      </w:r>
+      <w:r>
+        <w:t>.</w:t>
+      </w:r>
+      <w:r>
+        <w:t xml:space="preserve"> </w:t>
+      </w:r>
+      <w:r>
+        <w:t xml:space="preserve">In addition, </w:t>
+      </w:r>
+      <w:r>
+        <w:t>the green cell represents the light action in the current step.</w:t>
+      </w:r>
+    </w:p>
+    <w:p>
+      <w:pPr>
+        <w:bidi w:val="0"/>
+      </w:pPr>
+      <w:r>
+        <w:t>Furthermore, in general, we can tell in the first episodes there should survive roughly ~130 zombies since the actions are taken random and there is 33% chance for the light master to light the top row.</w:t>
+      </w:r>
+    </w:p>
+    <w:p>
+      <w:pPr>
+        <w:bidi w:val="0"/>
+      </w:pPr>
+      <w:r>
+        <w:t>Once again, consider the following parameters</w:t>
+      </w:r>
+      <w:r>
+        <w:t>:</w:t>
+      </w:r>
+    </w:p>
+    <w:tbl>
+      <w:tblPr>
+        <w:tblStyle w:val="6-3"/>
+        <w:tblW w:w="3693" w:type="dxa"/>
+        <w:jc w:val="center"/>
+        <w:tblLook w:val="04A0" w:firstRow="1" w:lastRow="0" w:firstColumn="1" w:lastColumn="0" w:noHBand="0" w:noVBand="1"/>
+      </w:tblPr>
+      <w:tblGrid>
+        <w:gridCol w:w="2613"/>
+        <w:gridCol w:w="1080"/>
+      </w:tblGrid>
+      <w:tr>
+        <w:trPr>
+          <w:cnfStyle w:val="100000000000" w:firstRow="1" w:lastRow="0" w:firstColumn="0" w:lastColumn="0" w:oddVBand="0" w:evenVBand="0" w:oddHBand="0" w:evenHBand="0" w:firstRowFirstColumn="0" w:firstRowLastColumn="0" w:lastRowFirstColumn="0" w:lastRowLastColumn="0"/>
+          <w:trHeight w:val="300"/>
+          <w:jc w:val="center"/>
+        </w:trPr>
+        <w:tc>
+          <w:tcPr>
+            <w:cnfStyle w:val="001000000000" w:firstRow="0" w:lastRow="0" w:firstColumn="1" w:lastColumn="0" w:oddVBand="0" w:evenVBand="0" w:oddHBand="0" w:evenHBand="0" w:firstRowFirstColumn="0" w:firstRowLastColumn="0" w:lastRowFirstColumn="0" w:lastRowLastColumn="0"/>
+            <w:tcW w:w="2613" w:type="dxa"/>
+            <w:noWrap/>
+          </w:tcPr>
+          <w:p>
+            <w:pPr>
+              <w:bidi w:val="0"/>
+              <w:jc w:val="center"/>
+              <w:rPr>
+                <w:rFonts w:ascii="Arial" w:eastAsia="Times New Roman" w:hAnsi="Arial" w:cs="Arial"/>
+                <w:color w:val="000000"/>
+                <w:sz w:val="20"/>
+                <w:szCs w:val="20"/>
+              </w:rPr>
+            </w:pPr>
+            <w:r>
+              <w:rPr>
+                <w:rFonts w:ascii="Arial" w:eastAsia="Times New Roman" w:hAnsi="Arial" w:cs="Arial"/>
+                <w:color w:val="000000"/>
+                <w:sz w:val="20"/>
+                <w:szCs w:val="20"/>
+              </w:rPr>
+              <w:t>Zombie master</w:t>
+            </w:r>
+            <w:r>
+              <w:rPr>
+                <w:rFonts w:ascii="Arial" w:eastAsia="Times New Roman" w:hAnsi="Arial" w:cs="Arial"/>
+                <w:color w:val="000000"/>
+                <w:sz w:val="20"/>
+                <w:szCs w:val="20"/>
+              </w:rPr>
+              <w:t xml:space="preserve"> action</w:t>
+            </w:r>
+          </w:p>
+        </w:tc>
+        <w:tc>
+          <w:tcPr>
+            <w:tcW w:w="1080" w:type="dxa"/>
+            <w:noWrap/>
+          </w:tcPr>
+          <w:p>
+            <w:pPr>
+              <w:bidi w:val="0"/>
+              <w:jc w:val="center"/>
+              <w:cnfStyle w:val="100000000000" w:firstRow="1" w:lastRow="0" w:firstColumn="0" w:lastColumn="0" w:oddVBand="0" w:evenVBand="0" w:oddHBand="0" w:evenHBand="0" w:firstRowFirstColumn="0" w:firstRowLastColumn="0" w:lastRowFirstColumn="0" w:lastRowLastColumn="0"/>
+              <w:rPr>
+                <w:rFonts w:ascii="Arial" w:eastAsia="Times New Roman" w:hAnsi="Arial" w:cs="Arial"/>
+                <w:color w:val="000000"/>
+                <w:sz w:val="20"/>
+                <w:szCs w:val="20"/>
+              </w:rPr>
+            </w:pPr>
+            <w:r>
+              <w:rPr>
+                <w:rFonts w:ascii="Arial" w:eastAsia="Times New Roman" w:hAnsi="Arial" w:cs="Arial"/>
+                <w:color w:val="000000"/>
+                <w:sz w:val="20"/>
+                <w:szCs w:val="20"/>
+              </w:rPr>
+              <w:t>0</w:t>
+            </w:r>
+          </w:p>
+        </w:tc>
+      </w:tr>
+      <w:tr>
+        <w:trPr>
+          <w:cnfStyle w:val="000000100000" w:firstRow="0" w:lastRow="0" w:firstColumn="0" w:lastColumn="0" w:oddVBand="0" w:evenVBand="0" w:oddHBand="1" w:evenHBand="0" w:firstRowFirstColumn="0" w:firstRowLastColumn="0" w:lastRowFirstColumn="0" w:lastRowLastColumn="0"/>
+          <w:trHeight w:val="300"/>
+          <w:jc w:val="center"/>
+        </w:trPr>
+        <w:tc>
+          <w:tcPr>
+            <w:cnfStyle w:val="001000000000" w:firstRow="0" w:lastRow="0" w:firstColumn="1" w:lastColumn="0" w:oddVBand="0" w:evenVBand="0" w:oddHBand="0" w:evenHBand="0" w:firstRowFirstColumn="0" w:firstRowLastColumn="0" w:lastRowFirstColumn="0" w:lastRowLastColumn="0"/>
+            <w:tcW w:w="2613" w:type="dxa"/>
+            <w:noWrap/>
+            <w:hideMark/>
+          </w:tcPr>
+          <w:p>
+            <w:pPr>
+              <w:bidi w:val="0"/>
+              <w:jc w:val="center"/>
+              <w:rPr>
+                <w:rFonts w:ascii="Arial" w:eastAsia="Times New Roman" w:hAnsi="Arial" w:cs="Arial"/>
+                <w:color w:val="000000"/>
+                <w:sz w:val="20"/>
+                <w:szCs w:val="20"/>
+              </w:rPr>
+            </w:pPr>
+            <w:r>
+              <w:rPr>
+                <w:rFonts w:ascii="Arial" w:hAnsi="Arial" w:cs="Arial"/>
+                <w:color w:val="000000"/>
+                <w:sz w:val="20"/>
+                <w:szCs w:val="20"/>
+              </w:rPr>
+              <w:t>Target</w:t>
+            </w:r>
+            <w:r>
+              <w:rPr>
+                <w:rFonts w:ascii="Arial" w:hAnsi="Arial" w:cs="Arial"/>
+                <w:color w:val="000000"/>
+                <w:sz w:val="20"/>
+                <w:szCs w:val="20"/>
+              </w:rPr>
+              <w:t xml:space="preserve"> </w:t>
+            </w:r>
+            <w:r>
+              <w:rPr>
+                <w:rFonts w:ascii="Arial" w:hAnsi="Arial" w:cs="Arial"/>
+                <w:color w:val="000000"/>
+                <w:sz w:val="20"/>
+                <w:szCs w:val="20"/>
+              </w:rPr>
+              <w:t>update</w:t>
+            </w:r>
+          </w:p>
+        </w:tc>
+        <w:tc>
+          <w:tcPr>
+            <w:tcW w:w="1080" w:type="dxa"/>
+            <w:noWrap/>
+            <w:hideMark/>
+          </w:tcPr>
+          <w:p>
+            <w:pPr>
+              <w:bidi w:val="0"/>
+              <w:jc w:val="center"/>
+              <w:cnfStyle w:val="000000100000" w:firstRow="0" w:lastRow="0" w:firstColumn="0" w:lastColumn="0" w:oddVBand="0" w:evenVBand="0" w:oddHBand="1" w:evenHBand="0" w:firstRowFirstColumn="0" w:firstRowLastColumn="0" w:lastRowFirstColumn="0" w:lastRowLastColumn="0"/>
+              <w:rPr>
+                <w:rFonts w:ascii="Arial" w:eastAsia="Times New Roman" w:hAnsi="Arial" w:cs="Arial"/>
+                <w:color w:val="000000"/>
+                <w:sz w:val="20"/>
+                <w:szCs w:val="20"/>
+              </w:rPr>
+            </w:pPr>
+            <w:r>
+              <w:rPr>
+                <w:rFonts w:ascii="Arial" w:hAnsi="Arial" w:cs="Arial"/>
+                <w:color w:val="000000"/>
+                <w:sz w:val="20"/>
+                <w:szCs w:val="20"/>
+              </w:rPr>
+              <w:t>10</w:t>
+            </w:r>
+          </w:p>
+        </w:tc>
+      </w:tr>
+      <w:tr>
+        <w:trPr>
+          <w:trHeight w:val="300"/>
+          <w:jc w:val="center"/>
+        </w:trPr>
+        <w:tc>
+          <w:tcPr>
+            <w:cnfStyle w:val="001000000000" w:firstRow="0" w:lastRow="0" w:firstColumn="1" w:lastColumn="0" w:oddVBand="0" w:evenVBand="0" w:oddHBand="0" w:evenHBand="0" w:firstRowFirstColumn="0" w:firstRowLastColumn="0" w:lastRowFirstColumn="0" w:lastRowLastColumn="0"/>
+            <w:tcW w:w="2613" w:type="dxa"/>
+            <w:noWrap/>
+            <w:hideMark/>
+          </w:tcPr>
+          <w:p>
+            <w:pPr>
+              <w:bidi w:val="0"/>
+              <w:jc w:val="center"/>
+              <w:rPr>
+                <w:rFonts w:ascii="Arial" w:eastAsia="Times New Roman" w:hAnsi="Arial" w:cs="Arial"/>
+                <w:color w:val="000000"/>
+                <w:sz w:val="20"/>
+                <w:szCs w:val="20"/>
+              </w:rPr>
+            </w:pPr>
+            <w:r>
+              <w:rPr>
+                <w:rFonts w:ascii="Arial" w:hAnsi="Arial" w:cs="Arial"/>
+                <w:color w:val="000000"/>
+                <w:sz w:val="20"/>
+                <w:szCs w:val="20"/>
+              </w:rPr>
+              <w:t>Num</w:t>
+            </w:r>
+            <w:r>
+              <w:rPr>
+                <w:rFonts w:ascii="Arial" w:hAnsi="Arial" w:cs="Arial"/>
+                <w:color w:val="000000"/>
+                <w:sz w:val="20"/>
+                <w:szCs w:val="20"/>
+              </w:rPr>
+              <w:t xml:space="preserve"> </w:t>
+            </w:r>
+            <w:r>
+              <w:rPr>
+                <w:rFonts w:ascii="Arial" w:hAnsi="Arial" w:cs="Arial"/>
+                <w:color w:val="000000"/>
+                <w:sz w:val="20"/>
+                <w:szCs w:val="20"/>
+              </w:rPr>
+              <w:t>episodes</w:t>
+            </w:r>
+          </w:p>
+        </w:tc>
+        <w:tc>
+          <w:tcPr>
+            <w:tcW w:w="1080" w:type="dxa"/>
+            <w:noWrap/>
+            <w:hideMark/>
+          </w:tcPr>
+          <w:p>
+            <w:pPr>
+              <w:bidi w:val="0"/>
+              <w:jc w:val="center"/>
+              <w:cnfStyle w:val="000000000000" w:firstRow="0" w:lastRow="0" w:firstColumn="0" w:lastColumn="0" w:oddVBand="0" w:evenVBand="0" w:oddHBand="0" w:evenHBand="0" w:firstRowFirstColumn="0" w:firstRowLastColumn="0" w:lastRowFirstColumn="0" w:lastRowLastColumn="0"/>
+              <w:rPr>
+                <w:rFonts w:ascii="Arial" w:eastAsia="Times New Roman" w:hAnsi="Arial" w:cs="Arial"/>
+                <w:color w:val="000000"/>
+                <w:sz w:val="20"/>
+                <w:szCs w:val="20"/>
+              </w:rPr>
+            </w:pPr>
+            <w:r>
+              <w:rPr>
+                <w:rFonts w:ascii="Arial" w:hAnsi="Arial" w:cs="Arial"/>
+                <w:color w:val="000000"/>
+                <w:sz w:val="20"/>
+                <w:szCs w:val="20"/>
+              </w:rPr>
+              <w:t>1000</w:t>
+            </w:r>
+          </w:p>
+        </w:tc>
+      </w:tr>
+      <w:tr>
+        <w:trPr>
+          <w:cnfStyle w:val="000000100000" w:firstRow="0" w:lastRow="0" w:firstColumn="0" w:lastColumn="0" w:oddVBand="0" w:evenVBand="0" w:oddHBand="1" w:evenHBand="0" w:firstRowFirstColumn="0" w:firstRowLastColumn="0" w:lastRowFirstColumn="0" w:lastRowLastColumn="0"/>
+          <w:trHeight w:val="300"/>
+          <w:jc w:val="center"/>
+        </w:trPr>
+        <w:tc>
+          <w:tcPr>
+            <w:cnfStyle w:val="001000000000" w:firstRow="0" w:lastRow="0" w:firstColumn="1" w:lastColumn="0" w:oddVBand="0" w:evenVBand="0" w:oddHBand="0" w:evenHBand="0" w:firstRowFirstColumn="0" w:firstRowLastColumn="0" w:lastRowFirstColumn="0" w:lastRowLastColumn="0"/>
+            <w:tcW w:w="2613" w:type="dxa"/>
+            <w:noWrap/>
+            <w:hideMark/>
+          </w:tcPr>
+          <w:p>
+            <w:pPr>
+              <w:bidi w:val="0"/>
+              <w:jc w:val="center"/>
+              <w:rPr>
+                <w:rFonts w:ascii="Arial" w:eastAsia="Times New Roman" w:hAnsi="Arial" w:cs="Arial"/>
+                <w:color w:val="000000"/>
+                <w:sz w:val="20"/>
+                <w:szCs w:val="20"/>
+              </w:rPr>
+            </w:pPr>
+            <w:r>
+              <w:rPr>
+                <w:rFonts w:ascii="Arial" w:hAnsi="Arial" w:cs="Arial"/>
+                <w:color w:val="000000"/>
+                <w:sz w:val="20"/>
+                <w:szCs w:val="20"/>
+              </w:rPr>
+              <w:t>Steps per episode</w:t>
+            </w:r>
+          </w:p>
+        </w:tc>
+        <w:tc>
+          <w:tcPr>
+            <w:tcW w:w="1080" w:type="dxa"/>
+            <w:noWrap/>
+            <w:hideMark/>
+          </w:tcPr>
+          <w:p>
+            <w:pPr>
+              <w:bidi w:val="0"/>
+              <w:jc w:val="center"/>
+              <w:cnfStyle w:val="000000100000" w:firstRow="0" w:lastRow="0" w:firstColumn="0" w:lastColumn="0" w:oddVBand="0" w:evenVBand="0" w:oddHBand="1" w:evenHBand="0" w:firstRowFirstColumn="0" w:firstRowLastColumn="0" w:lastRowFirstColumn="0" w:lastRowLastColumn="0"/>
+              <w:rPr>
+                <w:rFonts w:ascii="Arial" w:eastAsia="Times New Roman" w:hAnsi="Arial" w:cs="Arial"/>
+                <w:color w:val="000000"/>
+                <w:sz w:val="20"/>
+                <w:szCs w:val="20"/>
+              </w:rPr>
+            </w:pPr>
+            <w:r>
+              <w:rPr>
+                <w:rFonts w:ascii="Arial" w:hAnsi="Arial" w:cs="Arial"/>
+                <w:color w:val="000000"/>
+                <w:sz w:val="20"/>
+                <w:szCs w:val="20"/>
+              </w:rPr>
+              <w:t>200</w:t>
+            </w:r>
+          </w:p>
+        </w:tc>
+      </w:tr>
+      <w:tr>
+        <w:trPr>
+          <w:trHeight w:val="300"/>
+          <w:jc w:val="center"/>
+        </w:trPr>
+        <w:tc>
+          <w:tcPr>
+            <w:cnfStyle w:val="001000000000" w:firstRow="0" w:lastRow="0" w:firstColumn="1" w:lastColumn="0" w:oddVBand="0" w:evenVBand="0" w:oddHBand="0" w:evenHBand="0" w:firstRowFirstColumn="0" w:firstRowLastColumn="0" w:lastRowFirstColumn="0" w:lastRowLastColumn="0"/>
+            <w:tcW w:w="2613" w:type="dxa"/>
+            <w:noWrap/>
+            <w:hideMark/>
+          </w:tcPr>
+          <w:p>
+            <w:pPr>
+              <w:bidi w:val="0"/>
+              <w:jc w:val="center"/>
+              <w:rPr>
+                <w:rFonts w:ascii="Arial" w:eastAsia="Times New Roman" w:hAnsi="Arial" w:cs="Arial"/>
+                <w:color w:val="000000"/>
+                <w:sz w:val="20"/>
+                <w:szCs w:val="20"/>
+              </w:rPr>
+            </w:pPr>
+            <w:r>
+              <w:rPr>
+                <w:rFonts w:ascii="Arial" w:hAnsi="Arial" w:cs="Arial"/>
+                <w:color w:val="000000"/>
+                <w:sz w:val="20"/>
+                <w:szCs w:val="20"/>
+              </w:rPr>
+              <w:t>Batch</w:t>
+            </w:r>
+            <w:r>
+              <w:rPr>
+                <w:rFonts w:ascii="Arial" w:hAnsi="Arial" w:cs="Arial"/>
+                <w:color w:val="000000"/>
+                <w:sz w:val="20"/>
+                <w:szCs w:val="20"/>
+              </w:rPr>
+              <w:t xml:space="preserve"> </w:t>
+            </w:r>
+            <w:r>
+              <w:rPr>
+                <w:rFonts w:ascii="Arial" w:hAnsi="Arial" w:cs="Arial"/>
+                <w:color w:val="000000"/>
+                <w:sz w:val="20"/>
+                <w:szCs w:val="20"/>
+              </w:rPr>
+              <w:t>size</w:t>
+            </w:r>
+          </w:p>
+        </w:tc>
+        <w:tc>
+          <w:tcPr>
+            <w:tcW w:w="1080" w:type="dxa"/>
+            <w:noWrap/>
+            <w:hideMark/>
+          </w:tcPr>
+          <w:p>
+            <w:pPr>
+              <w:bidi w:val="0"/>
+              <w:jc w:val="center"/>
+              <w:cnfStyle w:val="000000000000" w:firstRow="0" w:lastRow="0" w:firstColumn="0" w:lastColumn="0" w:oddVBand="0" w:evenVBand="0" w:oddHBand="0" w:evenHBand="0" w:firstRowFirstColumn="0" w:firstRowLastColumn="0" w:lastRowFirstColumn="0" w:lastRowLastColumn="0"/>
+              <w:rPr>
+                <w:rFonts w:ascii="Arial" w:eastAsia="Times New Roman" w:hAnsi="Arial" w:cs="Arial"/>
+                <w:color w:val="000000"/>
+                <w:sz w:val="20"/>
+                <w:szCs w:val="20"/>
+              </w:rPr>
+            </w:pPr>
+            <w:r>
+              <w:rPr>
+                <w:rFonts w:ascii="Arial" w:hAnsi="Arial" w:cs="Arial"/>
+                <w:color w:val="000000"/>
+                <w:sz w:val="20"/>
+                <w:szCs w:val="20"/>
+              </w:rPr>
+              <w:t>256</w:t>
+            </w:r>
+          </w:p>
+        </w:tc>
+      </w:tr>
+      <w:tr>
+        <w:trPr>
+          <w:cnfStyle w:val="000000100000" w:firstRow="0" w:lastRow="0" w:firstColumn="0" w:lastColumn="0" w:oddVBand="0" w:evenVBand="0" w:oddHBand="1" w:evenHBand="0" w:firstRowFirstColumn="0" w:firstRowLastColumn="0" w:lastRowFirstColumn="0" w:lastRowLastColumn="0"/>
+          <w:trHeight w:val="300"/>
+          <w:jc w:val="center"/>
+        </w:trPr>
+        <w:tc>
+          <w:tcPr>
+            <w:cnfStyle w:val="001000000000" w:firstRow="0" w:lastRow="0" w:firstColumn="1" w:lastColumn="0" w:oddVBand="0" w:evenVBand="0" w:oddHBand="0" w:evenHBand="0" w:firstRowFirstColumn="0" w:firstRowLastColumn="0" w:lastRowFirstColumn="0" w:lastRowLastColumn="0"/>
+            <w:tcW w:w="2613" w:type="dxa"/>
+            <w:noWrap/>
+            <w:hideMark/>
+          </w:tcPr>
+          <w:p>
+            <w:pPr>
+              <w:bidi w:val="0"/>
+              <w:jc w:val="center"/>
+              <w:rPr>
+                <w:rFonts w:ascii="Arial" w:eastAsia="Times New Roman" w:hAnsi="Arial" w:cs="Arial"/>
+                <w:color w:val="000000"/>
+                <w:sz w:val="20"/>
+                <w:szCs w:val="20"/>
+              </w:rPr>
+            </w:pPr>
+            <w:r>
+              <w:rPr>
+                <w:rFonts w:ascii="Arial" w:hAnsi="Arial" w:cs="Arial"/>
+                <w:color w:val="000000"/>
+                <w:sz w:val="20"/>
+                <w:szCs w:val="20"/>
+              </w:rPr>
+              <w:t>Gamma</w:t>
+            </w:r>
+            <w:r>
+              <w:rPr>
+                <w:rFonts w:ascii="Arial" w:eastAsia="Times New Roman" w:hAnsi="Arial" w:cs="Arial"/>
+                <w:color w:val="000000"/>
+                <w:sz w:val="20"/>
+                <w:szCs w:val="20"/>
+              </w:rPr>
+              <w:t xml:space="preserve"> (discount factor)</w:t>
+            </w:r>
+          </w:p>
+        </w:tc>
+        <w:tc>
+          <w:tcPr>
+            <w:tcW w:w="1080" w:type="dxa"/>
+            <w:noWrap/>
+            <w:hideMark/>
+          </w:tcPr>
+          <w:p>
+            <w:pPr>
+              <w:bidi w:val="0"/>
+              <w:jc w:val="center"/>
+              <w:cnfStyle w:val="000000100000" w:firstRow="0" w:lastRow="0" w:firstColumn="0" w:lastColumn="0" w:oddVBand="0" w:evenVBand="0" w:oddHBand="1" w:evenHBand="0" w:firstRowFirstColumn="0" w:firstRowLastColumn="0" w:lastRowFirstColumn="0" w:lastRowLastColumn="0"/>
+              <w:rPr>
+                <w:rFonts w:ascii="Arial" w:eastAsia="Times New Roman" w:hAnsi="Arial" w:cs="Arial"/>
+                <w:color w:val="000000"/>
+                <w:sz w:val="20"/>
+                <w:szCs w:val="20"/>
+              </w:rPr>
+            </w:pPr>
+            <w:r>
+              <w:rPr>
+                <w:rFonts w:ascii="Arial" w:hAnsi="Arial" w:cs="Arial"/>
+                <w:color w:val="000000"/>
+                <w:sz w:val="20"/>
+                <w:szCs w:val="20"/>
+              </w:rPr>
+              <w:t>0.999</w:t>
+            </w:r>
+          </w:p>
+        </w:tc>
+      </w:tr>
+      <w:tr>
+        <w:trPr>
+          <w:trHeight w:val="300"/>
+          <w:jc w:val="center"/>
+        </w:trPr>
+        <w:tc>
+          <w:tcPr>
+            <w:cnfStyle w:val="001000000000" w:firstRow="0" w:lastRow="0" w:firstColumn="1" w:lastColumn="0" w:oddVBand="0" w:evenVBand="0" w:oddHBand="0" w:evenHBand="0" w:firstRowFirstColumn="0" w:firstRowLastColumn="0" w:lastRowFirstColumn="0" w:lastRowLastColumn="0"/>
+            <w:tcW w:w="2613" w:type="dxa"/>
+            <w:noWrap/>
+            <w:hideMark/>
+          </w:tcPr>
+          <w:p>
+            <w:pPr>
+              <w:bidi w:val="0"/>
+              <w:jc w:val="center"/>
+              <w:rPr>
+                <w:rFonts w:ascii="Arial" w:eastAsia="Times New Roman" w:hAnsi="Arial" w:cs="Arial"/>
+                <w:color w:val="000000"/>
+                <w:sz w:val="20"/>
+                <w:szCs w:val="20"/>
+              </w:rPr>
+            </w:pPr>
+            <w:r>
+              <w:rPr>
+                <w:rFonts w:ascii="Arial" w:hAnsi="Arial" w:cs="Arial"/>
+                <w:color w:val="000000"/>
+                <w:sz w:val="20"/>
+                <w:szCs w:val="20"/>
+              </w:rPr>
+              <w:t>Eps</w:t>
+            </w:r>
+            <w:r>
+              <w:rPr>
+                <w:rFonts w:ascii="Arial" w:hAnsi="Arial" w:cs="Arial"/>
+                <w:color w:val="000000"/>
+                <w:sz w:val="20"/>
+                <w:szCs w:val="20"/>
+              </w:rPr>
+              <w:t xml:space="preserve">ilon-greedy </w:t>
+            </w:r>
+            <w:r>
+              <w:rPr>
+                <w:rFonts w:ascii="Arial" w:hAnsi="Arial" w:cs="Arial"/>
+                <w:color w:val="000000"/>
+                <w:sz w:val="20"/>
+                <w:szCs w:val="20"/>
+              </w:rPr>
+              <w:t>start</w:t>
+            </w:r>
+          </w:p>
+        </w:tc>
+        <w:tc>
+          <w:tcPr>
+            <w:tcW w:w="1080" w:type="dxa"/>
+            <w:noWrap/>
+            <w:hideMark/>
+          </w:tcPr>
+          <w:p>
+            <w:pPr>
+              <w:bidi w:val="0"/>
+              <w:jc w:val="center"/>
+              <w:cnfStyle w:val="000000000000" w:firstRow="0" w:lastRow="0" w:firstColumn="0" w:lastColumn="0" w:oddVBand="0" w:evenVBand="0" w:oddHBand="0" w:evenHBand="0" w:firstRowFirstColumn="0" w:firstRowLastColumn="0" w:lastRowFirstColumn="0" w:lastRowLastColumn="0"/>
+              <w:rPr>
+                <w:rFonts w:ascii="Arial" w:eastAsia="Times New Roman" w:hAnsi="Arial" w:cs="Arial"/>
+                <w:color w:val="000000"/>
+                <w:sz w:val="20"/>
+                <w:szCs w:val="20"/>
+              </w:rPr>
+            </w:pPr>
+            <w:r>
+              <w:rPr>
+                <w:rFonts w:ascii="Arial" w:hAnsi="Arial" w:cs="Arial"/>
+                <w:color w:val="000000"/>
+                <w:sz w:val="20"/>
+                <w:szCs w:val="20"/>
+              </w:rPr>
+              <w:t>1</w:t>
+            </w:r>
+          </w:p>
+        </w:tc>
+      </w:tr>
+      <w:tr>
+        <w:trPr>
+          <w:cnfStyle w:val="000000100000" w:firstRow="0" w:lastRow="0" w:firstColumn="0" w:lastColumn="0" w:oddVBand="0" w:evenVBand="0" w:oddHBand="1" w:evenHBand="0" w:firstRowFirstColumn="0" w:firstRowLastColumn="0" w:lastRowFirstColumn="0" w:lastRowLastColumn="0"/>
+          <w:trHeight w:val="300"/>
+          <w:jc w:val="center"/>
+        </w:trPr>
+        <w:tc>
+          <w:tcPr>
+            <w:cnfStyle w:val="001000000000" w:firstRow="0" w:lastRow="0" w:firstColumn="1" w:lastColumn="0" w:oddVBand="0" w:evenVBand="0" w:oddHBand="0" w:evenHBand="0" w:firstRowFirstColumn="0" w:firstRowLastColumn="0" w:lastRowFirstColumn="0" w:lastRowLastColumn="0"/>
+            <w:tcW w:w="2613" w:type="dxa"/>
+            <w:noWrap/>
+            <w:hideMark/>
+          </w:tcPr>
+          <w:p>
+            <w:pPr>
+              <w:bidi w:val="0"/>
+              <w:jc w:val="center"/>
+              <w:rPr>
+                <w:rFonts w:ascii="Arial" w:eastAsia="Times New Roman" w:hAnsi="Arial" w:cs="Arial"/>
+                <w:color w:val="000000"/>
+                <w:sz w:val="20"/>
+                <w:szCs w:val="20"/>
+              </w:rPr>
+            </w:pPr>
+            <w:r>
+              <w:rPr>
+                <w:rFonts w:ascii="Arial" w:hAnsi="Arial" w:cs="Arial"/>
+                <w:color w:val="000000"/>
+                <w:sz w:val="20"/>
+                <w:szCs w:val="20"/>
+              </w:rPr>
+              <w:t>Eps</w:t>
+            </w:r>
+            <w:r>
+              <w:rPr>
+                <w:rFonts w:ascii="Arial" w:hAnsi="Arial" w:cs="Arial"/>
+                <w:color w:val="000000"/>
+                <w:sz w:val="20"/>
+                <w:szCs w:val="20"/>
+              </w:rPr>
+              <w:t xml:space="preserve">ilon-greedy </w:t>
+            </w:r>
+            <w:r>
+              <w:rPr>
+                <w:rFonts w:ascii="Arial" w:hAnsi="Arial" w:cs="Arial"/>
+                <w:color w:val="000000"/>
+                <w:sz w:val="20"/>
+                <w:szCs w:val="20"/>
+              </w:rPr>
+              <w:t>end</w:t>
+            </w:r>
+          </w:p>
+        </w:tc>
+        <w:tc>
+          <w:tcPr>
+            <w:tcW w:w="1080" w:type="dxa"/>
+            <w:noWrap/>
+            <w:hideMark/>
+          </w:tcPr>
+          <w:p>
+            <w:pPr>
+              <w:bidi w:val="0"/>
+              <w:jc w:val="center"/>
+              <w:cnfStyle w:val="000000100000" w:firstRow="0" w:lastRow="0" w:firstColumn="0" w:lastColumn="0" w:oddVBand="0" w:evenVBand="0" w:oddHBand="1" w:evenHBand="0" w:firstRowFirstColumn="0" w:firstRowLastColumn="0" w:lastRowFirstColumn="0" w:lastRowLastColumn="0"/>
+              <w:rPr>
+                <w:rFonts w:ascii="Arial" w:eastAsia="Times New Roman" w:hAnsi="Arial" w:cs="Arial"/>
+                <w:color w:val="000000"/>
+                <w:sz w:val="20"/>
+                <w:szCs w:val="20"/>
+              </w:rPr>
+            </w:pPr>
+            <w:r>
+              <w:rPr>
+                <w:rFonts w:ascii="Arial" w:hAnsi="Arial" w:cs="Arial"/>
+                <w:color w:val="000000"/>
+                <w:sz w:val="20"/>
+                <w:szCs w:val="20"/>
+              </w:rPr>
+              <w:t>0.05</w:t>
+            </w:r>
+          </w:p>
+        </w:tc>
+      </w:tr>
+      <w:tr>
+        <w:trPr>
+          <w:trHeight w:val="300"/>
+          <w:jc w:val="center"/>
+        </w:trPr>
+        <w:tc>
+          <w:tcPr>
+            <w:cnfStyle w:val="001000000000" w:firstRow="0" w:lastRow="0" w:firstColumn="1" w:lastColumn="0" w:oddVBand="0" w:evenVBand="0" w:oddHBand="0" w:evenHBand="0" w:firstRowFirstColumn="0" w:firstRowLastColumn="0" w:lastRowFirstColumn="0" w:lastRowLastColumn="0"/>
+            <w:tcW w:w="2613" w:type="dxa"/>
+            <w:noWrap/>
+            <w:hideMark/>
+          </w:tcPr>
+          <w:p>
+            <w:pPr>
+              <w:bidi w:val="0"/>
+              <w:jc w:val="center"/>
+              <w:rPr>
+                <w:rFonts w:ascii="Arial" w:eastAsia="Times New Roman" w:hAnsi="Arial" w:cs="Arial"/>
+                <w:color w:val="000000"/>
+                <w:sz w:val="20"/>
+                <w:szCs w:val="20"/>
+              </w:rPr>
+            </w:pPr>
+            <w:r>
+              <w:rPr>
+                <w:rFonts w:ascii="Arial" w:hAnsi="Arial" w:cs="Arial"/>
+                <w:color w:val="000000"/>
+                <w:sz w:val="20"/>
+                <w:szCs w:val="20"/>
+              </w:rPr>
+              <w:t>Eps</w:t>
+            </w:r>
+            <w:r>
+              <w:rPr>
+                <w:rFonts w:ascii="Arial" w:hAnsi="Arial" w:cs="Arial"/>
+                <w:color w:val="000000"/>
+                <w:sz w:val="20"/>
+                <w:szCs w:val="20"/>
+              </w:rPr>
+              <w:t xml:space="preserve">ilon-greedy </w:t>
+            </w:r>
+            <w:r>
+              <w:rPr>
+                <w:rFonts w:ascii="Arial" w:hAnsi="Arial" w:cs="Arial"/>
+                <w:color w:val="000000"/>
+                <w:sz w:val="20"/>
+                <w:szCs w:val="20"/>
+              </w:rPr>
+              <w:t>decay</w:t>
+            </w:r>
+          </w:p>
+        </w:tc>
+        <w:tc>
+          <w:tcPr>
+            <w:tcW w:w="1080" w:type="dxa"/>
+            <w:noWrap/>
+            <w:hideMark/>
+          </w:tcPr>
+          <w:p>
+            <w:pPr>
+              <w:bidi w:val="0"/>
+              <w:jc w:val="center"/>
+              <w:cnfStyle w:val="000000000000" w:firstRow="0" w:lastRow="0" w:firstColumn="0" w:lastColumn="0" w:oddVBand="0" w:evenVBand="0" w:oddHBand="0" w:evenHBand="0" w:firstRowFirstColumn="0" w:firstRowLastColumn="0" w:lastRowFirstColumn="0" w:lastRowLastColumn="0"/>
+              <w:rPr>
+                <w:rFonts w:ascii="Arial" w:eastAsia="Times New Roman" w:hAnsi="Arial" w:cs="Arial"/>
+                <w:color w:val="000000"/>
+                <w:sz w:val="20"/>
+                <w:szCs w:val="20"/>
+              </w:rPr>
+            </w:pPr>
+            <w:r>
+              <w:rPr>
+                <w:rFonts w:ascii="Arial" w:hAnsi="Arial" w:cs="Arial"/>
+                <w:color w:val="000000"/>
+                <w:sz w:val="20"/>
+                <w:szCs w:val="20"/>
+              </w:rPr>
+              <w:t>0.00001</w:t>
+            </w:r>
+          </w:p>
+        </w:tc>
+      </w:tr>
+      <w:tr>
+        <w:trPr>
+          <w:cnfStyle w:val="000000100000" w:firstRow="0" w:lastRow="0" w:firstColumn="0" w:lastColumn="0" w:oddVBand="0" w:evenVBand="0" w:oddHBand="1" w:evenHBand="0" w:firstRowFirstColumn="0" w:firstRowLastColumn="0" w:lastRowFirstColumn="0" w:lastRowLastColumn="0"/>
+          <w:trHeight w:val="300"/>
+          <w:jc w:val="center"/>
+        </w:trPr>
+        <w:tc>
+          <w:tcPr>
+            <w:cnfStyle w:val="001000000000" w:firstRow="0" w:lastRow="0" w:firstColumn="1" w:lastColumn="0" w:oddVBand="0" w:evenVBand="0" w:oddHBand="0" w:evenHBand="0" w:firstRowFirstColumn="0" w:firstRowLastColumn="0" w:lastRowFirstColumn="0" w:lastRowLastColumn="0"/>
+            <w:tcW w:w="2613" w:type="dxa"/>
+            <w:noWrap/>
+            <w:hideMark/>
+          </w:tcPr>
+          <w:p>
+            <w:pPr>
+              <w:bidi w:val="0"/>
+              <w:jc w:val="center"/>
+              <w:rPr>
+                <w:rFonts w:ascii="Arial" w:eastAsia="Times New Roman" w:hAnsi="Arial" w:cs="Arial"/>
+                <w:color w:val="000000"/>
+                <w:sz w:val="20"/>
+                <w:szCs w:val="20"/>
+              </w:rPr>
+            </w:pPr>
+            <w:r>
+              <w:rPr>
+                <w:rFonts w:ascii="Arial" w:hAnsi="Arial" w:cs="Arial"/>
+                <w:color w:val="000000"/>
+                <w:sz w:val="20"/>
+                <w:szCs w:val="20"/>
+              </w:rPr>
+              <w:t>Replay m</w:t>
+            </w:r>
+            <w:r>
+              <w:rPr>
+                <w:rFonts w:ascii="Arial" w:hAnsi="Arial" w:cs="Arial"/>
+                <w:color w:val="000000"/>
+                <w:sz w:val="20"/>
+                <w:szCs w:val="20"/>
+              </w:rPr>
+              <w:t>emory</w:t>
+            </w:r>
+            <w:r>
+              <w:rPr>
+                <w:rFonts w:ascii="Arial" w:hAnsi="Arial" w:cs="Arial"/>
+                <w:color w:val="000000"/>
+                <w:sz w:val="20"/>
+                <w:szCs w:val="20"/>
+              </w:rPr>
+              <w:t xml:space="preserve"> </w:t>
+            </w:r>
+            <w:r>
+              <w:rPr>
+                <w:rFonts w:ascii="Arial" w:hAnsi="Arial" w:cs="Arial"/>
+                <w:color w:val="000000"/>
+                <w:sz w:val="20"/>
+                <w:szCs w:val="20"/>
+              </w:rPr>
+              <w:t>size</w:t>
+            </w:r>
+          </w:p>
+        </w:tc>
+        <w:tc>
+          <w:tcPr>
+            <w:tcW w:w="1080" w:type="dxa"/>
+            <w:noWrap/>
+            <w:hideMark/>
+          </w:tcPr>
+          <w:p>
+            <w:pPr>
+              <w:bidi w:val="0"/>
+              <w:jc w:val="center"/>
+              <w:cnfStyle w:val="000000100000" w:firstRow="0" w:lastRow="0" w:firstColumn="0" w:lastColumn="0" w:oddVBand="0" w:evenVBand="0" w:oddHBand="1" w:evenHBand="0" w:firstRowFirstColumn="0" w:firstRowLastColumn="0" w:lastRowFirstColumn="0" w:lastRowLastColumn="0"/>
+              <w:rPr>
+                <w:rFonts w:ascii="Arial" w:eastAsia="Times New Roman" w:hAnsi="Arial" w:cs="Arial"/>
+                <w:color w:val="000000"/>
+                <w:sz w:val="20"/>
+                <w:szCs w:val="20"/>
+              </w:rPr>
+            </w:pPr>
+            <w:r>
+              <w:rPr>
+                <w:rFonts w:ascii="Arial" w:hAnsi="Arial" w:cs="Arial"/>
+                <w:color w:val="000000"/>
+                <w:sz w:val="20"/>
+                <w:szCs w:val="20"/>
+              </w:rPr>
+              <w:t>1000</w:t>
+            </w:r>
+          </w:p>
+        </w:tc>
+      </w:tr>
+      <w:tr>
+        <w:trPr>
+          <w:trHeight w:val="300"/>
+          <w:jc w:val="center"/>
+        </w:trPr>
+        <w:tc>
+          <w:tcPr>
+            <w:cnfStyle w:val="001000000000" w:firstRow="0" w:lastRow="0" w:firstColumn="1" w:lastColumn="0" w:oddVBand="0" w:evenVBand="0" w:oddHBand="0" w:evenHBand="0" w:firstRowFirstColumn="0" w:firstRowLastColumn="0" w:lastRowFirstColumn="0" w:lastRowLastColumn="0"/>
+            <w:tcW w:w="2613" w:type="dxa"/>
+            <w:noWrap/>
+            <w:hideMark/>
+          </w:tcPr>
+          <w:p>
+            <w:pPr>
+              <w:bidi w:val="0"/>
+              <w:jc w:val="center"/>
+              <w:rPr>
+                <w:rFonts w:ascii="Arial" w:eastAsia="Times New Roman" w:hAnsi="Arial" w:cs="Arial"/>
+                <w:color w:val="000000"/>
+                <w:sz w:val="20"/>
+                <w:szCs w:val="20"/>
+              </w:rPr>
+            </w:pPr>
+            <w:r>
+              <w:rPr>
+                <w:rFonts w:ascii="Arial" w:hAnsi="Arial" w:cs="Arial"/>
+                <w:color w:val="000000"/>
+                <w:sz w:val="20"/>
+                <w:szCs w:val="20"/>
+              </w:rPr>
+              <w:t>Learning rate</w:t>
+            </w:r>
+          </w:p>
+        </w:tc>
+        <w:tc>
+          <w:tcPr>
+            <w:tcW w:w="1080" w:type="dxa"/>
+            <w:noWrap/>
+            <w:hideMark/>
+          </w:tcPr>
+          <w:p>
+            <w:pPr>
+              <w:bidi w:val="0"/>
+              <w:jc w:val="center"/>
+              <w:cnfStyle w:val="000000000000" w:firstRow="0" w:lastRow="0" w:firstColumn="0" w:lastColumn="0" w:oddVBand="0" w:evenVBand="0" w:oddHBand="0" w:evenHBand="0" w:firstRowFirstColumn="0" w:firstRowLastColumn="0" w:lastRowFirstColumn="0" w:lastRowLastColumn="0"/>
+              <w:rPr>
+                <w:rFonts w:ascii="Arial" w:eastAsia="Times New Roman" w:hAnsi="Arial" w:cs="Arial"/>
+                <w:color w:val="000000"/>
+                <w:sz w:val="20"/>
+                <w:szCs w:val="20"/>
+              </w:rPr>
+            </w:pPr>
+            <w:r>
+              <w:rPr>
+                <w:rFonts w:ascii="Arial" w:hAnsi="Arial" w:cs="Arial"/>
+                <w:color w:val="000000"/>
+                <w:sz w:val="20"/>
+                <w:szCs w:val="20"/>
+              </w:rPr>
+              <w:t>0.001</w:t>
+            </w:r>
+          </w:p>
+        </w:tc>
+      </w:tr>
+    </w:tbl>
+    <w:p>
+      <w:pPr>
+        <w:bidi w:val="0"/>
+      </w:pPr>
+      <w:r>
+        <w:t>With a deep NN of three layers, all fully connected (called 'Linear' in pytorch formulation): Linear (15,32), Linear (32,16), Linear (16,</w:t>
+      </w:r>
+      <w:r>
+        <w:t>15</w:t>
+      </w:r>
+      <w:r>
+        <w:t>).</w:t>
+      </w:r>
+      <w:r>
+        <w:br/>
+        <w:t xml:space="preserve">In this case we have </w:t>
+      </w:r>
+      <w:r>
+        <w:t>fifteen</w:t>
+      </w:r>
+      <w:r>
+        <w:t xml:space="preserve"> outputs. Hence the output of the last layer equals to 15.</w:t>
+      </w:r>
+    </w:p>
+    <w:p>
+      <w:pPr>
+        <w:bidi w:val="0"/>
+      </w:pPr>
+      <w:r>
+        <w:t xml:space="preserve">This time we achieve increase in the amount the light master chooses to light the first row. The </w:t>
+      </w:r>
+      <w:r>
+        <w:t xml:space="preserve">phenomenon indicates </w:t>
+      </w:r>
+      <w:r>
+        <w:t>the light agent's recognition of the fact that the zombies are coming out of the upper cell.</w:t>
+      </w:r>
+    </w:p>
+    <w:p>
+      <w:pPr>
+        <w:keepNext/>
+        <w:bidi w:val="0"/>
+        <w:jc w:val="center"/>
+      </w:pPr>
+      <w:r>
+        <w:lastRenderedPageBreak/>
+        <w:drawing>
+          <wp:inline distT="0" distB="0" distL="0" distR="0" wp14:anchorId="63213D2F" wp14:editId="7F94FCF1">
+            <wp:extent cx="4561368" cy="3260759"/>
+            <wp:effectExtent l="0" t="0" r="0" b="0"/>
+            <wp:docPr id="21" name="תמונה 21"/>
+            <wp:cNvGraphicFramePr>
+              <a:graphicFrameLocks xmlns:a="http://schemas.openxmlformats.org/drawingml/2006/main" noChangeAspect="1"/>
+            </wp:cNvGraphicFramePr>
+            <a:graphic xmlns:a="http://schemas.openxmlformats.org/drawingml/2006/main">
+              <a:graphicData uri="http://schemas.openxmlformats.org/drawingml/2006/picture">
+                <pic:pic xmlns:pic="http://schemas.openxmlformats.org/drawingml/2006/picture">
+                  <pic:nvPicPr>
+                    <pic:cNvPr id="1" name=""/>
+                    <pic:cNvPicPr/>
+                  </pic:nvPicPr>
+                  <pic:blipFill>
+                    <a:blip r:embed="rId15"/>
+                    <a:stretch>
+                      <a:fillRect/>
+                    </a:stretch>
+                  </pic:blipFill>
+                  <pic:spPr>
+                    <a:xfrm>
+                      <a:off x="0" y="0"/>
+                      <a:ext cx="4594084" cy="3284147"/>
+                    </a:xfrm>
+                    <a:prstGeom prst="rect">
+                      <a:avLst/>
+                    </a:prstGeom>
+                  </pic:spPr>
+                </pic:pic>
+              </a:graphicData>
+            </a:graphic>
+          </wp:inline>
+        </w:drawing>
+      </w:r>
+    </w:p>
+    <w:p>
+      <w:pPr>
+        <w:pStyle w:val="a4"/>
+        <w:bidi w:val="0"/>
+        <w:jc w:val="center"/>
+      </w:pPr>
+      <w:bookmarkStart w:id="19" w:name="_Ref47908399"/>
+      <w:bookmarkStart w:id="20" w:name="_Toc47911145"/>
+      <w:r>
+        <w:t xml:space="preserve">Figure </w:t>
+      </w:r>
+      <w:r>
+        <w:rPr>
+          <w:rtl/>
+        </w:rPr>
+        <w:fldChar w:fldCharType="begin"/>
+      </w:r>
+      <w:r>
+        <w:rPr>
+          <w:rtl/>
+        </w:rPr>
+        <w:instrText xml:space="preserve"> </w:instrText>
+      </w:r>
+      <w:r>
+        <w:rPr>
+          <w:rFonts w:hint="cs"/>
+        </w:rPr>
+        <w:instrText>SEQ</w:instrText>
+      </w:r>
+      <w:r>
+        <w:rPr>
+          <w:rFonts w:hint="cs"/>
+          <w:rtl/>
+        </w:rPr>
+        <w:instrText xml:space="preserve"> </w:instrText>
+      </w:r>
+      <w:r>
+        <w:rPr>
+          <w:rFonts w:hint="cs"/>
+        </w:rPr>
+        <w:instrText>Figure \* ARABIC</w:instrText>
+      </w:r>
+      <w:r>
+        <w:rPr>
+          <w:rtl/>
+        </w:rPr>
+        <w:instrText xml:space="preserve"> </w:instrText>
+      </w:r>
+      <w:r>
+        <w:rPr>
+          <w:rtl/>
+        </w:rPr>
+        <w:fldChar w:fldCharType="separate"/>
+      </w:r>
+      <w:r>
+        <w:rPr>
+          <w:noProof/>
+          <w:rtl/>
+        </w:rPr>
+        <w:t>8</w:t>
+      </w:r>
+      <w:r>
+        <w:rPr>
+          <w:rtl/>
+        </w:rPr>
+        <w:fldChar w:fldCharType="end"/>
+      </w:r>
+      <w:bookmarkEnd w:id="19"/>
+      <w:r>
+        <w:t xml:space="preserve"> - Light </w:t>
+      </w:r>
+      <w:r>
+        <w:t>master actions distribution along different ranges of episodes</w:t>
+      </w:r>
+      <w:bookmarkEnd w:id="20"/>
+    </w:p>
+    <w:p>
+      <w:pPr>
+        <w:bidi w:val="0"/>
+      </w:pPr>
+      <w:r>
+        <w:t xml:space="preserve">In </w:t>
+      </w:r>
+      <w:r>
+        <w:fldChar w:fldCharType="begin"/>
+      </w:r>
+      <w:r>
+        <w:instrText xml:space="preserve"> REF _Ref47908399 \h </w:instrText>
+      </w:r>
+      <w:r>
+        <w:fldChar w:fldCharType="separate"/>
+      </w:r>
+      <w:r>
+        <w:t xml:space="preserve">Figure </w:t>
+      </w:r>
+      <w:r>
+        <w:rPr>
+          <w:noProof/>
+        </w:rPr>
+        <w:t>8</w:t>
+      </w:r>
+      <w:r>
+        <w:fldChar w:fldCharType="end"/>
+      </w:r>
+      <w:r>
+        <w:t xml:space="preserve"> we can see the significant increase in the number of times the light agent selected the top row illumination throughout the simulation progress.</w:t>
+      </w:r>
+      <w:r>
+        <w:br/>
+        <w:t>After 800 episodes, the light master chooses to light the correct row</w:t>
+      </w:r>
+      <w:r>
+        <w:t xml:space="preserve"> more than 80% of the time. Note that the value of the greedy epsilon here is decreasing to 0.05 at the 1000</w:t>
+      </w:r>
+      <w:r>
+        <w:rPr>
+          <w:vertAlign w:val="superscript"/>
+        </w:rPr>
+        <w:t>th</w:t>
+      </w:r>
+      <w:r>
+        <w:t xml:space="preserve"> episode, </w:t>
+      </w:r>
+      <w:r>
+        <w:t>this</w:t>
+      </w:r>
+      <w:r>
+        <w:t xml:space="preserve"> tells </w:t>
+      </w:r>
+      <w:r>
+        <w:t xml:space="preserve">us </w:t>
+      </w:r>
+      <w:r>
+        <w:t>the agents are still taking random actions sometimes</w:t>
+      </w:r>
+      <w:r>
+        <w:t>, which can lead to poor and not helpful choices.</w:t>
+      </w:r>
+    </w:p>
+    <w:p>
+      <w:pPr>
+        <w:keepNext/>
+        <w:bidi w:val="0"/>
+        <w:jc w:val="center"/>
+      </w:pPr>
+      <w:r>
+        <w:drawing>
+          <wp:inline distT="0" distB="0" distL="0" distR="0" wp14:anchorId="5FCEC5E5" wp14:editId="389CE2B8">
+            <wp:extent cx="4006964" cy="3179135"/>
+            <wp:effectExtent l="0" t="0" r="0" b="2540"/>
+            <wp:docPr id="30" name="תמונה 30"/>
+            <wp:cNvGraphicFramePr>
+              <a:graphicFrameLocks xmlns:a="http://schemas.openxmlformats.org/drawingml/2006/main" noChangeAspect="1"/>
+            </wp:cNvGraphicFramePr>
+            <a:graphic xmlns:a="http://schemas.openxmlformats.org/drawingml/2006/main">
+              <a:graphicData uri="http://schemas.openxmlformats.org/drawingml/2006/picture">
+                <pic:pic xmlns:pic="http://schemas.openxmlformats.org/drawingml/2006/picture">
+                  <pic:nvPicPr>
+                    <pic:cNvPr id="1" name=""/>
+                    <pic:cNvPicPr/>
+                  </pic:nvPicPr>
+                  <pic:blipFill>
+                    <a:blip r:embed="rId16"/>
+                    <a:stretch>
+                      <a:fillRect/>
+                    </a:stretch>
+                  </pic:blipFill>
+                  <pic:spPr>
+                    <a:xfrm>
+                      <a:off x="0" y="0"/>
+                      <a:ext cx="4006964" cy="3179135"/>
+                    </a:xfrm>
+                    <a:prstGeom prst="rect">
+                      <a:avLst/>
+                    </a:prstGeom>
+                  </pic:spPr>
+                </pic:pic>
+              </a:graphicData>
+            </a:graphic>
+          </wp:inline>
+        </w:drawing>
+      </w:r>
+    </w:p>
+    <w:p>
+      <w:pPr>
+        <w:pStyle w:val="a4"/>
+        <w:bidi w:val="0"/>
+        <w:jc w:val="center"/>
+      </w:pPr>
+      <w:bookmarkStart w:id="21" w:name="_Ref47909365"/>
+      <w:bookmarkStart w:id="22" w:name="_Toc47911146"/>
+      <w:r>
+        <w:t xml:space="preserve">Figure </w:t>
+      </w:r>
+      <w:fldSimple w:instr=" SEQ Figure \* ARABIC ">
+        <w:r>
+          <w:rPr>
+            <w:noProof/>
+          </w:rPr>
+          <w:t>9</w:t>
+        </w:r>
+      </w:fldSimple>
+      <w:bookmarkEnd w:id="21"/>
+      <w:r>
+        <w:t xml:space="preserve"> - Total zombies survived vs. the episodes (blue) with its moving average (orange)</w:t>
+      </w:r>
+      <w:bookmarkEnd w:id="22"/>
+    </w:p>
+    <w:p>
+      <w:pPr>
+        <w:bidi w:val="0"/>
+      </w:pPr>
+      <w:r>
+        <w:lastRenderedPageBreak/>
+        <w:t xml:space="preserve">In </w:t>
+      </w:r>
+      <w:r>
+        <w:fldChar w:fldCharType="begin"/>
+      </w:r>
+      <w:r>
+        <w:instrText xml:space="preserve"> REF _Ref47909365 \h </w:instrText>
+      </w:r>
+      <w:r>
+        <w:fldChar w:fldCharType="separate"/>
+      </w:r>
+      <w:r>
+        <w:t xml:space="preserve">Figure </w:t>
+      </w:r>
+      <w:r>
+        <w:rPr>
+          <w:noProof/>
+        </w:rPr>
+        <w:t>9</w:t>
+      </w:r>
+      <w:r>
+        <w:fldChar w:fldCharType="end"/>
+      </w:r>
+      <w:r>
+        <w:t xml:space="preserve"> we can clearly see the learning process of the light agent, from the first episodes with 130 zombies survived (out of possible 195, it's approximately two thirds), it managed to </w:t>
+      </w:r>
+      <w:r>
+        <w:t>eliminate</w:t>
+      </w:r>
+      <w:r>
+        <w:t xml:space="preserve"> </w:t>
+      </w:r>
+      <w:r>
+        <w:t>over 80</w:t>
+      </w:r>
+      <w:r>
+        <w:t>% of the zombies by the 1000</w:t>
+      </w:r>
+      <w:r>
+        <w:rPr>
+          <w:vertAlign w:val="superscript"/>
+        </w:rPr>
+        <w:t>th</w:t>
+      </w:r>
+      <w:r>
+        <w:t xml:space="preserve"> episode.</w:t>
       </w:r>
     </w:p>
     <w:sectPr>
@@ -5697,6 +8026,16 @@
       <w:color w:val="2E74B5" w:themeColor="accent1" w:themeShade="BF"/>
     </w:rPr>
   </w:style>
+  <w:style w:type="character" w:styleId="a8">
+    <w:name w:val="Placeholder Text"/>
+    <w:basedOn w:val="a0"/>
+    <w:uiPriority w:val="99"/>
+    <w:semiHidden/>
+    <w:rsid w:val="008A29F5"/>
+    <w:rPr>
+      <w:color w:val="808080"/>
+    </w:rPr>
+  </w:style>
 </w:styles>
 </file>
 

</xml_diff>